<commit_message>
Ficheros para la gráfica de umbrales de los algoritmos DV y cositas en el documento.
</commit_message>
<xml_diff>
--- a/Documentacion.docx
+++ b/Documentacion.docx
@@ -174,7 +174,19 @@
         <w:rPr>
           <w:rFonts w:asciiTheme="majorHAnsi" w:hAnsiTheme="majorHAnsi"/>
         </w:rPr>
-        <w:t>trata de un espacio de dos dimensiones  con puntos en él, por tanto son representados con coordenadas (x, y). Se busca hallar el par de puntos más cercanos entre sí.</w:t>
+        <w:t>trata de</w:t>
+      </w:r>
+      <w:r>
+        <w:rPr>
+          <w:rFonts w:asciiTheme="majorHAnsi" w:hAnsiTheme="majorHAnsi"/>
+        </w:rPr>
+        <w:t xml:space="preserve"> un espacio de dos dimensiones </w:t>
+      </w:r>
+      <w:r>
+        <w:rPr>
+          <w:rFonts w:asciiTheme="majorHAnsi" w:hAnsiTheme="majorHAnsi"/>
+        </w:rPr>
+        <w:t>con puntos en él, por tanto son representados con coordenadas (x, y). Se busca hallar el par de puntos más cercanos entre sí.</w:t>
       </w:r>
     </w:p>
     <w:p>
@@ -204,6 +216,96 @@
           <w:rFonts w:asciiTheme="majorHAnsi" w:hAnsiTheme="majorHAnsi"/>
         </w:rPr>
       </w:pPr>
+      <w:r>
+        <w:rPr>
+          <w:rFonts w:asciiTheme="majorHAnsi" w:hAnsiTheme="majorHAnsi"/>
+        </w:rPr>
+        <w:t xml:space="preserve">El algoritmo divide y vencerás para esta práctica se ha planteado de la siguiente manera; dado que la distancia mínima entre dos puntos del espacio no tiene por que ser estrictamente en términos de su coordenada </w:t>
+      </w:r>
+      <w:r>
+        <w:rPr>
+          <w:rFonts w:asciiTheme="majorHAnsi" w:hAnsiTheme="majorHAnsi"/>
+          <w:i/>
+        </w:rPr>
+        <w:t>x</w:t>
+      </w:r>
+      <w:r>
+        <w:rPr>
+          <w:rFonts w:asciiTheme="majorHAnsi" w:hAnsiTheme="majorHAnsi"/>
+        </w:rPr>
+        <w:t xml:space="preserve"> o </w:t>
+      </w:r>
+      <w:r>
+        <w:rPr>
+          <w:rFonts w:asciiTheme="majorHAnsi" w:hAnsiTheme="majorHAnsi"/>
+          <w:i/>
+        </w:rPr>
+        <w:t>y</w:t>
+      </w:r>
+      <w:r>
+        <w:rPr>
+          <w:rFonts w:asciiTheme="majorHAnsi" w:hAnsiTheme="majorHAnsi"/>
+        </w:rPr>
+        <w:t xml:space="preserve"> exclusivamente, no podemos solo medir los puntos por alguna de estas sino que debemos hacerlo teniendo en cuenta a ambas.</w:t>
+      </w:r>
+    </w:p>
+    <w:p>
+      <w:pPr>
+        <w:ind w:left="360"/>
+        <w:jc w:val="both"/>
+        <w:rPr>
+          <w:rFonts w:asciiTheme="majorHAnsi" w:hAnsiTheme="majorHAnsi"/>
+        </w:rPr>
+      </w:pPr>
+      <w:r>
+        <w:rPr>
+          <w:rFonts w:asciiTheme="majorHAnsi" w:hAnsiTheme="majorHAnsi"/>
+        </w:rPr>
+        <w:t xml:space="preserve">Teniendo en cuenta esto lo primero que se realiza es una ordenación de los puntos por la coordenada </w:t>
+      </w:r>
+      <w:r>
+        <w:rPr>
+          <w:rFonts w:asciiTheme="majorHAnsi" w:hAnsiTheme="majorHAnsi"/>
+          <w:i/>
+        </w:rPr>
+        <w:t>x</w:t>
+      </w:r>
+      <w:r>
+        <w:rPr>
+          <w:rFonts w:asciiTheme="majorHAnsi" w:hAnsiTheme="majorHAnsi"/>
+        </w:rPr>
+        <w:t xml:space="preserve"> y se divide el problema por la mitad, tratando cada mitad de la misma forma que el problema original, es decir, se dividirán por la mitad respectivamente hasta obtener una solución trivial (caso base) que nos permita resolver lo espacios mayores de puntos, obteniendo así el grupo de punt</w:t>
+      </w:r>
+      <w:r>
+        <w:rPr>
+          <w:rFonts w:asciiTheme="majorHAnsi" w:hAnsiTheme="majorHAnsi"/>
+        </w:rPr>
+        <w:t xml:space="preserve">os más cercanos entre sí respecto de las coordenadas </w:t>
+      </w:r>
+      <w:r>
+        <w:rPr>
+          <w:rFonts w:asciiTheme="majorHAnsi" w:hAnsiTheme="majorHAnsi"/>
+          <w:i/>
+        </w:rPr>
+        <w:t>x</w:t>
+      </w:r>
+      <w:r>
+        <w:rPr>
+          <w:rFonts w:asciiTheme="majorHAnsi" w:hAnsiTheme="majorHAnsi"/>
+        </w:rPr>
+        <w:t>.</w:t>
+      </w:r>
+    </w:p>
+    <w:p>
+      <w:pPr>
+        <w:ind w:left="360"/>
+        <w:jc w:val="both"/>
+        <w:rPr>
+          <w:rFonts w:asciiTheme="majorHAnsi" w:hAnsiTheme="majorHAnsi"/>
+        </w:rPr>
+      </w:pPr>
+      <w:bookmarkStart w:id="0" w:name="_GoBack"/>
+      <w:bookmarkEnd w:id="0"/>
     </w:p>
     <w:p>
       <w:pPr>
@@ -281,33 +383,113 @@
           <w:rFonts w:asciiTheme="majorHAnsi" w:hAnsiTheme="majorHAnsi"/>
         </w:rPr>
       </w:pPr>
-      <w:r>
-        <w:rPr>
-          <w:rFonts w:asciiTheme="majorHAnsi" w:hAnsiTheme="majorHAnsi"/>
-          <w:u w:val="single"/>
-        </w:rPr>
-        <w:t>int main()</w:t>
-      </w:r>
-      <w:r>
-        <w:rPr>
-          <w:rFonts w:asciiTheme="majorHAnsi" w:hAnsiTheme="majorHAnsi"/>
-        </w:rPr>
-        <w:t xml:space="preserve"> // Funcion Principal del programa</w:t>
-      </w:r>
-    </w:p>
-    <w:p>
-      <w:pPr>
-        <w:jc w:val="both"/>
-        <w:rPr>
-          <w:rFonts w:asciiTheme="majorHAnsi" w:hAnsiTheme="majorHAnsi"/>
-        </w:rPr>
-      </w:pPr>
-      <w:r>
-        <w:rPr>
-          <w:rFonts w:asciiTheme="majorHAnsi" w:hAnsiTheme="majorHAnsi"/>
-          <w:u w:val="single"/>
-        </w:rPr>
-        <w:t>void inicioAlgoritmoDirecto(Lista&lt;Punto&gt; &amp;lista_de_puntos)</w:t>
+      <w:proofErr w:type="spellStart"/>
+      <w:r>
+        <w:rPr>
+          <w:rFonts w:asciiTheme="majorHAnsi" w:hAnsiTheme="majorHAnsi"/>
+          <w:u w:val="single"/>
+        </w:rPr>
+        <w:t>int</w:t>
+      </w:r>
+      <w:proofErr w:type="spellEnd"/>
+      <w:r>
+        <w:rPr>
+          <w:rFonts w:asciiTheme="majorHAnsi" w:hAnsiTheme="majorHAnsi"/>
+          <w:u w:val="single"/>
+        </w:rPr>
+        <w:t xml:space="preserve"> </w:t>
+      </w:r>
+      <w:proofErr w:type="spellStart"/>
+      <w:r>
+        <w:rPr>
+          <w:rFonts w:asciiTheme="majorHAnsi" w:hAnsiTheme="majorHAnsi"/>
+          <w:u w:val="single"/>
+        </w:rPr>
+        <w:t>main</w:t>
+      </w:r>
+      <w:proofErr w:type="spellEnd"/>
+      <w:r>
+        <w:rPr>
+          <w:rFonts w:asciiTheme="majorHAnsi" w:hAnsiTheme="majorHAnsi"/>
+          <w:u w:val="single"/>
+        </w:rPr>
+        <w:t>()</w:t>
+      </w:r>
+      <w:r>
+        <w:rPr>
+          <w:rFonts w:asciiTheme="majorHAnsi" w:hAnsiTheme="majorHAnsi"/>
+        </w:rPr>
+        <w:t xml:space="preserve"> // </w:t>
+      </w:r>
+      <w:proofErr w:type="spellStart"/>
+      <w:r>
+        <w:rPr>
+          <w:rFonts w:asciiTheme="majorHAnsi" w:hAnsiTheme="majorHAnsi"/>
+        </w:rPr>
+        <w:t>Funcion</w:t>
+      </w:r>
+      <w:proofErr w:type="spellEnd"/>
+      <w:r>
+        <w:rPr>
+          <w:rFonts w:asciiTheme="majorHAnsi" w:hAnsiTheme="majorHAnsi"/>
+        </w:rPr>
+        <w:t xml:space="preserve"> Principal del programa</w:t>
+      </w:r>
+    </w:p>
+    <w:p>
+      <w:pPr>
+        <w:jc w:val="both"/>
+        <w:rPr>
+          <w:rFonts w:asciiTheme="majorHAnsi" w:hAnsiTheme="majorHAnsi"/>
+        </w:rPr>
+      </w:pPr>
+      <w:proofErr w:type="spellStart"/>
+      <w:r>
+        <w:rPr>
+          <w:rFonts w:asciiTheme="majorHAnsi" w:hAnsiTheme="majorHAnsi"/>
+          <w:u w:val="single"/>
+        </w:rPr>
+        <w:t>void</w:t>
+      </w:r>
+      <w:proofErr w:type="spellEnd"/>
+      <w:r>
+        <w:rPr>
+          <w:rFonts w:asciiTheme="majorHAnsi" w:hAnsiTheme="majorHAnsi"/>
+          <w:u w:val="single"/>
+        </w:rPr>
+        <w:t xml:space="preserve"> </w:t>
+      </w:r>
+      <w:proofErr w:type="spellStart"/>
+      <w:r>
+        <w:rPr>
+          <w:rFonts w:asciiTheme="majorHAnsi" w:hAnsiTheme="majorHAnsi"/>
+          <w:u w:val="single"/>
+        </w:rPr>
+        <w:t>inicioAlgoritmoDirecto</w:t>
+      </w:r>
+      <w:proofErr w:type="spellEnd"/>
+      <w:r>
+        <w:rPr>
+          <w:rFonts w:asciiTheme="majorHAnsi" w:hAnsiTheme="majorHAnsi"/>
+          <w:u w:val="single"/>
+        </w:rPr>
+        <w:t>(Lista&lt;Punto&gt; &amp;</w:t>
+      </w:r>
+      <w:proofErr w:type="spellStart"/>
+      <w:r>
+        <w:rPr>
+          <w:rFonts w:asciiTheme="majorHAnsi" w:hAnsiTheme="majorHAnsi"/>
+          <w:u w:val="single"/>
+        </w:rPr>
+        <w:t>lista_de_puntos</w:t>
+      </w:r>
+      <w:proofErr w:type="spellEnd"/>
+      <w:r>
+        <w:rPr>
+          <w:rFonts w:asciiTheme="majorHAnsi" w:hAnsiTheme="majorHAnsi"/>
+          <w:u w:val="single"/>
+        </w:rPr>
+        <w:t>)</w:t>
       </w:r>
       <w:r>
         <w:rPr>
@@ -323,12 +505,53 @@
           <w:rFonts w:asciiTheme="majorHAnsi" w:hAnsiTheme="majorHAnsi"/>
         </w:rPr>
       </w:pPr>
-      <w:r>
-        <w:rPr>
-          <w:rFonts w:asciiTheme="majorHAnsi" w:hAnsiTheme="majorHAnsi"/>
-          <w:u w:val="single"/>
-        </w:rPr>
-        <w:t>Solucion inicioAlgoritmoDYV(Lista&lt;Punto&gt; &amp;lista_de_puntos)</w:t>
+      <w:proofErr w:type="spellStart"/>
+      <w:r>
+        <w:rPr>
+          <w:rFonts w:asciiTheme="majorHAnsi" w:hAnsiTheme="majorHAnsi"/>
+          <w:u w:val="single"/>
+        </w:rPr>
+        <w:t>Solucion</w:t>
+      </w:r>
+      <w:proofErr w:type="spellEnd"/>
+      <w:r>
+        <w:rPr>
+          <w:rFonts w:asciiTheme="majorHAnsi" w:hAnsiTheme="majorHAnsi"/>
+          <w:u w:val="single"/>
+        </w:rPr>
+        <w:t xml:space="preserve"> </w:t>
+      </w:r>
+      <w:proofErr w:type="spellStart"/>
+      <w:r>
+        <w:rPr>
+          <w:rFonts w:asciiTheme="majorHAnsi" w:hAnsiTheme="majorHAnsi"/>
+          <w:u w:val="single"/>
+        </w:rPr>
+        <w:t>inicioAlgoritmoDYV</w:t>
+      </w:r>
+      <w:proofErr w:type="spellEnd"/>
+      <w:r>
+        <w:rPr>
+          <w:rFonts w:asciiTheme="majorHAnsi" w:hAnsiTheme="majorHAnsi"/>
+          <w:u w:val="single"/>
+        </w:rPr>
+        <w:t>(Lista&lt;Punto&gt; &amp;</w:t>
+      </w:r>
+      <w:proofErr w:type="spellStart"/>
+      <w:r>
+        <w:rPr>
+          <w:rFonts w:asciiTheme="majorHAnsi" w:hAnsiTheme="majorHAnsi"/>
+          <w:u w:val="single"/>
+        </w:rPr>
+        <w:t>lista_de_puntos</w:t>
+      </w:r>
+      <w:proofErr w:type="spellEnd"/>
+      <w:r>
+        <w:rPr>
+          <w:rFonts w:asciiTheme="majorHAnsi" w:hAnsiTheme="majorHAnsi"/>
+          <w:u w:val="single"/>
+        </w:rPr>
+        <w:t>)</w:t>
       </w:r>
       <w:r>
         <w:rPr>
@@ -388,33 +611,223 @@
           <w:rFonts w:asciiTheme="majorHAnsi" w:hAnsiTheme="majorHAnsi"/>
         </w:rPr>
       </w:pPr>
-      <w:r>
-        <w:rPr>
-          <w:rFonts w:asciiTheme="majorHAnsi" w:hAnsiTheme="majorHAnsi"/>
-          <w:u w:val="single"/>
-        </w:rPr>
-        <w:t xml:space="preserve">void mezclam(Punto array_puntos[], int a, int m, int b,Comparador menor); </w:t>
-      </w:r>
-      <w:r>
-        <w:rPr>
-          <w:rFonts w:asciiTheme="majorHAnsi" w:hAnsiTheme="majorHAnsi"/>
-        </w:rPr>
-        <w:t xml:space="preserve">// Implementacion privada del algoritmo mergesort que mezcla dos listas </w:t>
-      </w:r>
-    </w:p>
-    <w:p>
-      <w:pPr>
-        <w:jc w:val="both"/>
-        <w:rPr>
-          <w:rFonts w:asciiTheme="majorHAnsi" w:hAnsiTheme="majorHAnsi"/>
-        </w:rPr>
-      </w:pPr>
-      <w:r>
-        <w:rPr>
-          <w:rFonts w:asciiTheme="majorHAnsi" w:hAnsiTheme="majorHAnsi"/>
-          <w:u w:val="single"/>
-        </w:rPr>
-        <w:t>bool menorX(const Punto &amp;p1, const Punto &amp;p2);</w:t>
+      <w:proofErr w:type="spellStart"/>
+      <w:r>
+        <w:rPr>
+          <w:rFonts w:asciiTheme="majorHAnsi" w:hAnsiTheme="majorHAnsi"/>
+          <w:u w:val="single"/>
+        </w:rPr>
+        <w:t>void</w:t>
+      </w:r>
+      <w:proofErr w:type="spellEnd"/>
+      <w:r>
+        <w:rPr>
+          <w:rFonts w:asciiTheme="majorHAnsi" w:hAnsiTheme="majorHAnsi"/>
+          <w:u w:val="single"/>
+        </w:rPr>
+        <w:t xml:space="preserve"> </w:t>
+      </w:r>
+      <w:proofErr w:type="spellStart"/>
+      <w:r>
+        <w:rPr>
+          <w:rFonts w:asciiTheme="majorHAnsi" w:hAnsiTheme="majorHAnsi"/>
+          <w:u w:val="single"/>
+        </w:rPr>
+        <w:t>mezclam</w:t>
+      </w:r>
+      <w:proofErr w:type="spellEnd"/>
+      <w:r>
+        <w:rPr>
+          <w:rFonts w:asciiTheme="majorHAnsi" w:hAnsiTheme="majorHAnsi"/>
+          <w:u w:val="single"/>
+        </w:rPr>
+        <w:t xml:space="preserve">(Punto </w:t>
+      </w:r>
+      <w:proofErr w:type="spellStart"/>
+      <w:r>
+        <w:rPr>
+          <w:rFonts w:asciiTheme="majorHAnsi" w:hAnsiTheme="majorHAnsi"/>
+          <w:u w:val="single"/>
+        </w:rPr>
+        <w:t>array_puntos</w:t>
+      </w:r>
+      <w:proofErr w:type="spellEnd"/>
+      <w:r>
+        <w:rPr>
+          <w:rFonts w:asciiTheme="majorHAnsi" w:hAnsiTheme="majorHAnsi"/>
+          <w:u w:val="single"/>
+        </w:rPr>
+        <w:t xml:space="preserve">[], </w:t>
+      </w:r>
+      <w:proofErr w:type="spellStart"/>
+      <w:r>
+        <w:rPr>
+          <w:rFonts w:asciiTheme="majorHAnsi" w:hAnsiTheme="majorHAnsi"/>
+          <w:u w:val="single"/>
+        </w:rPr>
+        <w:t>int</w:t>
+      </w:r>
+      <w:proofErr w:type="spellEnd"/>
+      <w:r>
+        <w:rPr>
+          <w:rFonts w:asciiTheme="majorHAnsi" w:hAnsiTheme="majorHAnsi"/>
+          <w:u w:val="single"/>
+        </w:rPr>
+        <w:t xml:space="preserve"> a, </w:t>
+      </w:r>
+      <w:proofErr w:type="spellStart"/>
+      <w:r>
+        <w:rPr>
+          <w:rFonts w:asciiTheme="majorHAnsi" w:hAnsiTheme="majorHAnsi"/>
+          <w:u w:val="single"/>
+        </w:rPr>
+        <w:t>int</w:t>
+      </w:r>
+      <w:proofErr w:type="spellEnd"/>
+      <w:r>
+        <w:rPr>
+          <w:rFonts w:asciiTheme="majorHAnsi" w:hAnsiTheme="majorHAnsi"/>
+          <w:u w:val="single"/>
+        </w:rPr>
+        <w:t xml:space="preserve"> m, </w:t>
+      </w:r>
+      <w:proofErr w:type="spellStart"/>
+      <w:r>
+        <w:rPr>
+          <w:rFonts w:asciiTheme="majorHAnsi" w:hAnsiTheme="majorHAnsi"/>
+          <w:u w:val="single"/>
+        </w:rPr>
+        <w:t>int</w:t>
+      </w:r>
+      <w:proofErr w:type="spellEnd"/>
+      <w:r>
+        <w:rPr>
+          <w:rFonts w:asciiTheme="majorHAnsi" w:hAnsiTheme="majorHAnsi"/>
+          <w:u w:val="single"/>
+        </w:rPr>
+        <w:t xml:space="preserve"> </w:t>
+      </w:r>
+      <w:proofErr w:type="spellStart"/>
+      <w:r>
+        <w:rPr>
+          <w:rFonts w:asciiTheme="majorHAnsi" w:hAnsiTheme="majorHAnsi"/>
+          <w:u w:val="single"/>
+        </w:rPr>
+        <w:t>b,Comparador</w:t>
+      </w:r>
+      <w:proofErr w:type="spellEnd"/>
+      <w:r>
+        <w:rPr>
+          <w:rFonts w:asciiTheme="majorHAnsi" w:hAnsiTheme="majorHAnsi"/>
+          <w:u w:val="single"/>
+        </w:rPr>
+        <w:t xml:space="preserve"> menor); </w:t>
+      </w:r>
+      <w:r>
+        <w:rPr>
+          <w:rFonts w:asciiTheme="majorHAnsi" w:hAnsiTheme="majorHAnsi"/>
+        </w:rPr>
+        <w:t xml:space="preserve">// </w:t>
+      </w:r>
+      <w:proofErr w:type="spellStart"/>
+      <w:r>
+        <w:rPr>
+          <w:rFonts w:asciiTheme="majorHAnsi" w:hAnsiTheme="majorHAnsi"/>
+        </w:rPr>
+        <w:t>Implementacion</w:t>
+      </w:r>
+      <w:proofErr w:type="spellEnd"/>
+      <w:r>
+        <w:rPr>
+          <w:rFonts w:asciiTheme="majorHAnsi" w:hAnsiTheme="majorHAnsi"/>
+        </w:rPr>
+        <w:t xml:space="preserve"> privada del algoritmo </w:t>
+      </w:r>
+      <w:proofErr w:type="spellStart"/>
+      <w:r>
+        <w:rPr>
+          <w:rFonts w:asciiTheme="majorHAnsi" w:hAnsiTheme="majorHAnsi"/>
+        </w:rPr>
+        <w:t>mergesort</w:t>
+      </w:r>
+      <w:proofErr w:type="spellEnd"/>
+      <w:r>
+        <w:rPr>
+          <w:rFonts w:asciiTheme="majorHAnsi" w:hAnsiTheme="majorHAnsi"/>
+        </w:rPr>
+        <w:t xml:space="preserve"> que mezcla dos listas </w:t>
+      </w:r>
+    </w:p>
+    <w:p>
+      <w:pPr>
+        <w:jc w:val="both"/>
+        <w:rPr>
+          <w:rFonts w:asciiTheme="majorHAnsi" w:hAnsiTheme="majorHAnsi"/>
+        </w:rPr>
+      </w:pPr>
+      <w:proofErr w:type="spellStart"/>
+      <w:r>
+        <w:rPr>
+          <w:rFonts w:asciiTheme="majorHAnsi" w:hAnsiTheme="majorHAnsi"/>
+          <w:u w:val="single"/>
+        </w:rPr>
+        <w:t>bool</w:t>
+      </w:r>
+      <w:proofErr w:type="spellEnd"/>
+      <w:r>
+        <w:rPr>
+          <w:rFonts w:asciiTheme="majorHAnsi" w:hAnsiTheme="majorHAnsi"/>
+          <w:u w:val="single"/>
+        </w:rPr>
+        <w:t xml:space="preserve"> </w:t>
+      </w:r>
+      <w:proofErr w:type="spellStart"/>
+      <w:r>
+        <w:rPr>
+          <w:rFonts w:asciiTheme="majorHAnsi" w:hAnsiTheme="majorHAnsi"/>
+          <w:u w:val="single"/>
+        </w:rPr>
+        <w:t>menorX</w:t>
+      </w:r>
+      <w:proofErr w:type="spellEnd"/>
+      <w:r>
+        <w:rPr>
+          <w:rFonts w:asciiTheme="majorHAnsi" w:hAnsiTheme="majorHAnsi"/>
+          <w:u w:val="single"/>
+        </w:rPr>
+        <w:t>(</w:t>
+      </w:r>
+      <w:proofErr w:type="spellStart"/>
+      <w:r>
+        <w:rPr>
+          <w:rFonts w:asciiTheme="majorHAnsi" w:hAnsiTheme="majorHAnsi"/>
+          <w:u w:val="single"/>
+        </w:rPr>
+        <w:t>const</w:t>
+      </w:r>
+      <w:proofErr w:type="spellEnd"/>
+      <w:r>
+        <w:rPr>
+          <w:rFonts w:asciiTheme="majorHAnsi" w:hAnsiTheme="majorHAnsi"/>
+          <w:u w:val="single"/>
+        </w:rPr>
+        <w:t xml:space="preserve"> Punto &amp;p1, </w:t>
+      </w:r>
+      <w:proofErr w:type="spellStart"/>
+      <w:r>
+        <w:rPr>
+          <w:rFonts w:asciiTheme="majorHAnsi" w:hAnsiTheme="majorHAnsi"/>
+          <w:u w:val="single"/>
+        </w:rPr>
+        <w:t>const</w:t>
+      </w:r>
+      <w:proofErr w:type="spellEnd"/>
+      <w:r>
+        <w:rPr>
+          <w:rFonts w:asciiTheme="majorHAnsi" w:hAnsiTheme="majorHAnsi"/>
+          <w:u w:val="single"/>
+        </w:rPr>
+        <w:t xml:space="preserve"> Punto &amp;p2);</w:t>
       </w:r>
       <w:r>
         <w:rPr>
@@ -430,12 +843,69 @@
           <w:rFonts w:asciiTheme="majorHAnsi" w:hAnsiTheme="majorHAnsi"/>
         </w:rPr>
       </w:pPr>
-      <w:r>
-        <w:rPr>
-          <w:rFonts w:asciiTheme="majorHAnsi" w:hAnsiTheme="majorHAnsi"/>
-          <w:u w:val="single"/>
-        </w:rPr>
-        <w:t>bool menorigualX(const Punto &amp;p1, const Punto &amp;p2);</w:t>
+      <w:proofErr w:type="spellStart"/>
+      <w:r>
+        <w:rPr>
+          <w:rFonts w:asciiTheme="majorHAnsi" w:hAnsiTheme="majorHAnsi"/>
+          <w:u w:val="single"/>
+        </w:rPr>
+        <w:t>bool</w:t>
+      </w:r>
+      <w:proofErr w:type="spellEnd"/>
+      <w:r>
+        <w:rPr>
+          <w:rFonts w:asciiTheme="majorHAnsi" w:hAnsiTheme="majorHAnsi"/>
+          <w:u w:val="single"/>
+        </w:rPr>
+        <w:t xml:space="preserve"> </w:t>
+      </w:r>
+      <w:proofErr w:type="spellStart"/>
+      <w:r>
+        <w:rPr>
+          <w:rFonts w:asciiTheme="majorHAnsi" w:hAnsiTheme="majorHAnsi"/>
+          <w:u w:val="single"/>
+        </w:rPr>
+        <w:t>menorigualX</w:t>
+      </w:r>
+      <w:proofErr w:type="spellEnd"/>
+      <w:r>
+        <w:rPr>
+          <w:rFonts w:asciiTheme="majorHAnsi" w:hAnsiTheme="majorHAnsi"/>
+          <w:u w:val="single"/>
+        </w:rPr>
+        <w:t>(</w:t>
+      </w:r>
+      <w:proofErr w:type="spellStart"/>
+      <w:r>
+        <w:rPr>
+          <w:rFonts w:asciiTheme="majorHAnsi" w:hAnsiTheme="majorHAnsi"/>
+          <w:u w:val="single"/>
+        </w:rPr>
+        <w:t>const</w:t>
+      </w:r>
+      <w:proofErr w:type="spellEnd"/>
+      <w:r>
+        <w:rPr>
+          <w:rFonts w:asciiTheme="majorHAnsi" w:hAnsiTheme="majorHAnsi"/>
+          <w:u w:val="single"/>
+        </w:rPr>
+        <w:t xml:space="preserve"> Punto &amp;p1, </w:t>
+      </w:r>
+      <w:proofErr w:type="spellStart"/>
+      <w:r>
+        <w:rPr>
+          <w:rFonts w:asciiTheme="majorHAnsi" w:hAnsiTheme="majorHAnsi"/>
+          <w:u w:val="single"/>
+        </w:rPr>
+        <w:t>const</w:t>
+      </w:r>
+      <w:proofErr w:type="spellEnd"/>
+      <w:r>
+        <w:rPr>
+          <w:rFonts w:asciiTheme="majorHAnsi" w:hAnsiTheme="majorHAnsi"/>
+          <w:u w:val="single"/>
+        </w:rPr>
+        <w:t xml:space="preserve"> Punto &amp;p2);</w:t>
       </w:r>
       <w:r>
         <w:rPr>
@@ -452,12 +922,69 @@
           <w:u w:val="single"/>
         </w:rPr>
       </w:pPr>
-      <w:r>
-        <w:rPr>
-          <w:rFonts w:asciiTheme="majorHAnsi" w:hAnsiTheme="majorHAnsi"/>
-          <w:u w:val="single"/>
-        </w:rPr>
-        <w:t>bool menorY(const Punto &amp;p1, const Punto &amp;p2);</w:t>
+      <w:proofErr w:type="spellStart"/>
+      <w:r>
+        <w:rPr>
+          <w:rFonts w:asciiTheme="majorHAnsi" w:hAnsiTheme="majorHAnsi"/>
+          <w:u w:val="single"/>
+        </w:rPr>
+        <w:t>bool</w:t>
+      </w:r>
+      <w:proofErr w:type="spellEnd"/>
+      <w:r>
+        <w:rPr>
+          <w:rFonts w:asciiTheme="majorHAnsi" w:hAnsiTheme="majorHAnsi"/>
+          <w:u w:val="single"/>
+        </w:rPr>
+        <w:t xml:space="preserve"> </w:t>
+      </w:r>
+      <w:proofErr w:type="spellStart"/>
+      <w:r>
+        <w:rPr>
+          <w:rFonts w:asciiTheme="majorHAnsi" w:hAnsiTheme="majorHAnsi"/>
+          <w:u w:val="single"/>
+        </w:rPr>
+        <w:t>menorY</w:t>
+      </w:r>
+      <w:proofErr w:type="spellEnd"/>
+      <w:r>
+        <w:rPr>
+          <w:rFonts w:asciiTheme="majorHAnsi" w:hAnsiTheme="majorHAnsi"/>
+          <w:u w:val="single"/>
+        </w:rPr>
+        <w:t>(</w:t>
+      </w:r>
+      <w:proofErr w:type="spellStart"/>
+      <w:r>
+        <w:rPr>
+          <w:rFonts w:asciiTheme="majorHAnsi" w:hAnsiTheme="majorHAnsi"/>
+          <w:u w:val="single"/>
+        </w:rPr>
+        <w:t>const</w:t>
+      </w:r>
+      <w:proofErr w:type="spellEnd"/>
+      <w:r>
+        <w:rPr>
+          <w:rFonts w:asciiTheme="majorHAnsi" w:hAnsiTheme="majorHAnsi"/>
+          <w:u w:val="single"/>
+        </w:rPr>
+        <w:t xml:space="preserve"> Punto &amp;p1, </w:t>
+      </w:r>
+      <w:proofErr w:type="spellStart"/>
+      <w:r>
+        <w:rPr>
+          <w:rFonts w:asciiTheme="majorHAnsi" w:hAnsiTheme="majorHAnsi"/>
+          <w:u w:val="single"/>
+        </w:rPr>
+        <w:t>const</w:t>
+      </w:r>
+      <w:proofErr w:type="spellEnd"/>
+      <w:r>
+        <w:rPr>
+          <w:rFonts w:asciiTheme="majorHAnsi" w:hAnsiTheme="majorHAnsi"/>
+          <w:u w:val="single"/>
+        </w:rPr>
+        <w:t xml:space="preserve"> Punto &amp;p2);</w:t>
       </w:r>
     </w:p>
     <w:p>
@@ -488,96 +1015,385 @@
           <w:rFonts w:asciiTheme="majorHAnsi" w:hAnsiTheme="majorHAnsi"/>
         </w:rPr>
       </w:pPr>
-      <w:r>
-        <w:rPr>
-          <w:rFonts w:asciiTheme="majorHAnsi" w:hAnsiTheme="majorHAnsi"/>
-          <w:u w:val="single"/>
-        </w:rPr>
-        <w:t>void mergeSort(Punto array_puntos[], int a, int b);</w:t>
-      </w:r>
-      <w:r>
-        <w:rPr>
-          <w:rFonts w:asciiTheme="majorHAnsi" w:hAnsiTheme="majorHAnsi"/>
-        </w:rPr>
-        <w:t xml:space="preserve"> // Implementacion privada del algoritmo mergesort</w:t>
-      </w:r>
-    </w:p>
-    <w:p>
-      <w:pPr>
-        <w:jc w:val="both"/>
-        <w:rPr>
-          <w:rFonts w:asciiTheme="majorHAnsi" w:hAnsiTheme="majorHAnsi"/>
-        </w:rPr>
-      </w:pPr>
-      <w:r>
-        <w:rPr>
-          <w:rFonts w:asciiTheme="majorHAnsi" w:hAnsiTheme="majorHAnsi"/>
-          <w:u w:val="single"/>
-        </w:rPr>
-        <w:t>void OrdenacionMergeSort(Lista&lt;Punto&gt; &amp;l,Comparador menor);</w:t>
-      </w:r>
-      <w:r>
-        <w:rPr>
-          <w:rFonts w:asciiTheme="majorHAnsi" w:hAnsiTheme="majorHAnsi"/>
-        </w:rPr>
-        <w:t xml:space="preserve"> // Operación publica del algoritmo mergesort</w:t>
-      </w:r>
-    </w:p>
-    <w:p>
-      <w:pPr>
-        <w:jc w:val="both"/>
-        <w:rPr>
-          <w:rFonts w:asciiTheme="majorHAnsi" w:hAnsiTheme="majorHAnsi"/>
-        </w:rPr>
-      </w:pPr>
-      <w:r>
-        <w:rPr>
-          <w:rFonts w:asciiTheme="majorHAnsi" w:hAnsiTheme="majorHAnsi"/>
-          <w:u w:val="single"/>
-        </w:rPr>
-        <w:t>void deListaAarray(Lista&lt;Punto&gt; &amp;l, Punto array_puntos[]);</w:t>
-      </w:r>
-      <w:r>
-        <w:rPr>
-          <w:rFonts w:asciiTheme="majorHAnsi" w:hAnsiTheme="majorHAnsi"/>
-        </w:rPr>
-        <w:t>//Transforma una lista a un array</w:t>
-      </w:r>
-    </w:p>
-    <w:p>
-      <w:pPr>
-        <w:jc w:val="both"/>
-        <w:rPr>
-          <w:rFonts w:asciiTheme="majorHAnsi" w:hAnsiTheme="majorHAnsi"/>
-        </w:rPr>
-      </w:pPr>
-      <w:r>
-        <w:rPr>
-          <w:rFonts w:asciiTheme="majorHAnsi" w:hAnsiTheme="majorHAnsi"/>
-          <w:u w:val="single"/>
-        </w:rPr>
-        <w:t>void deArrayALista(Lista&lt;Punto&gt; &amp;l, Punto array_puntos[]);</w:t>
-      </w:r>
-      <w:r>
-        <w:rPr>
-          <w:rFonts w:asciiTheme="majorHAnsi" w:hAnsiTheme="majorHAnsi"/>
-        </w:rPr>
-        <w:t xml:space="preserve"> // Transforma un array a lista</w:t>
-      </w:r>
-    </w:p>
-    <w:p>
-      <w:pPr>
-        <w:jc w:val="both"/>
-        <w:rPr>
-          <w:rFonts w:asciiTheme="majorHAnsi" w:hAnsiTheme="majorHAnsi"/>
-        </w:rPr>
-      </w:pPr>
-      <w:r>
-        <w:rPr>
-          <w:rFonts w:asciiTheme="majorHAnsi" w:hAnsiTheme="majorHAnsi"/>
-          <w:u w:val="single"/>
-        </w:rPr>
-        <w:t>void partirListam(Lista&lt;Punto&gt; &amp;original, int medio , Lista&lt;Punto&gt; &amp;izquierda , Lista&lt;Punto&gt; &amp;derecha);</w:t>
+      <w:proofErr w:type="spellStart"/>
+      <w:r>
+        <w:rPr>
+          <w:rFonts w:asciiTheme="majorHAnsi" w:hAnsiTheme="majorHAnsi"/>
+          <w:u w:val="single"/>
+        </w:rPr>
+        <w:t>void</w:t>
+      </w:r>
+      <w:proofErr w:type="spellEnd"/>
+      <w:r>
+        <w:rPr>
+          <w:rFonts w:asciiTheme="majorHAnsi" w:hAnsiTheme="majorHAnsi"/>
+          <w:u w:val="single"/>
+        </w:rPr>
+        <w:t xml:space="preserve"> </w:t>
+      </w:r>
+      <w:proofErr w:type="spellStart"/>
+      <w:r>
+        <w:rPr>
+          <w:rFonts w:asciiTheme="majorHAnsi" w:hAnsiTheme="majorHAnsi"/>
+          <w:u w:val="single"/>
+        </w:rPr>
+        <w:t>mergeSort</w:t>
+      </w:r>
+      <w:proofErr w:type="spellEnd"/>
+      <w:r>
+        <w:rPr>
+          <w:rFonts w:asciiTheme="majorHAnsi" w:hAnsiTheme="majorHAnsi"/>
+          <w:u w:val="single"/>
+        </w:rPr>
+        <w:t xml:space="preserve">(Punto </w:t>
+      </w:r>
+      <w:proofErr w:type="spellStart"/>
+      <w:r>
+        <w:rPr>
+          <w:rFonts w:asciiTheme="majorHAnsi" w:hAnsiTheme="majorHAnsi"/>
+          <w:u w:val="single"/>
+        </w:rPr>
+        <w:t>array_puntos</w:t>
+      </w:r>
+      <w:proofErr w:type="spellEnd"/>
+      <w:r>
+        <w:rPr>
+          <w:rFonts w:asciiTheme="majorHAnsi" w:hAnsiTheme="majorHAnsi"/>
+          <w:u w:val="single"/>
+        </w:rPr>
+        <w:t xml:space="preserve">[], </w:t>
+      </w:r>
+      <w:proofErr w:type="spellStart"/>
+      <w:r>
+        <w:rPr>
+          <w:rFonts w:asciiTheme="majorHAnsi" w:hAnsiTheme="majorHAnsi"/>
+          <w:u w:val="single"/>
+        </w:rPr>
+        <w:t>int</w:t>
+      </w:r>
+      <w:proofErr w:type="spellEnd"/>
+      <w:r>
+        <w:rPr>
+          <w:rFonts w:asciiTheme="majorHAnsi" w:hAnsiTheme="majorHAnsi"/>
+          <w:u w:val="single"/>
+        </w:rPr>
+        <w:t xml:space="preserve"> a, </w:t>
+      </w:r>
+      <w:proofErr w:type="spellStart"/>
+      <w:r>
+        <w:rPr>
+          <w:rFonts w:asciiTheme="majorHAnsi" w:hAnsiTheme="majorHAnsi"/>
+          <w:u w:val="single"/>
+        </w:rPr>
+        <w:t>int</w:t>
+      </w:r>
+      <w:proofErr w:type="spellEnd"/>
+      <w:r>
+        <w:rPr>
+          <w:rFonts w:asciiTheme="majorHAnsi" w:hAnsiTheme="majorHAnsi"/>
+          <w:u w:val="single"/>
+        </w:rPr>
+        <w:t xml:space="preserve"> b);</w:t>
+      </w:r>
+      <w:r>
+        <w:rPr>
+          <w:rFonts w:asciiTheme="majorHAnsi" w:hAnsiTheme="majorHAnsi"/>
+        </w:rPr>
+        <w:t xml:space="preserve"> // </w:t>
+      </w:r>
+      <w:proofErr w:type="spellStart"/>
+      <w:r>
+        <w:rPr>
+          <w:rFonts w:asciiTheme="majorHAnsi" w:hAnsiTheme="majorHAnsi"/>
+        </w:rPr>
+        <w:t>Implementacion</w:t>
+      </w:r>
+      <w:proofErr w:type="spellEnd"/>
+      <w:r>
+        <w:rPr>
+          <w:rFonts w:asciiTheme="majorHAnsi" w:hAnsiTheme="majorHAnsi"/>
+        </w:rPr>
+        <w:t xml:space="preserve"> privada del algoritmo </w:t>
+      </w:r>
+      <w:proofErr w:type="spellStart"/>
+      <w:r>
+        <w:rPr>
+          <w:rFonts w:asciiTheme="majorHAnsi" w:hAnsiTheme="majorHAnsi"/>
+        </w:rPr>
+        <w:t>mergesort</w:t>
+      </w:r>
+      <w:proofErr w:type="spellEnd"/>
+    </w:p>
+    <w:p>
+      <w:pPr>
+        <w:jc w:val="both"/>
+        <w:rPr>
+          <w:rFonts w:asciiTheme="majorHAnsi" w:hAnsiTheme="majorHAnsi"/>
+        </w:rPr>
+      </w:pPr>
+      <w:proofErr w:type="spellStart"/>
+      <w:r>
+        <w:rPr>
+          <w:rFonts w:asciiTheme="majorHAnsi" w:hAnsiTheme="majorHAnsi"/>
+          <w:u w:val="single"/>
+        </w:rPr>
+        <w:t>void</w:t>
+      </w:r>
+      <w:proofErr w:type="spellEnd"/>
+      <w:r>
+        <w:rPr>
+          <w:rFonts w:asciiTheme="majorHAnsi" w:hAnsiTheme="majorHAnsi"/>
+          <w:u w:val="single"/>
+        </w:rPr>
+        <w:t xml:space="preserve"> </w:t>
+      </w:r>
+      <w:proofErr w:type="spellStart"/>
+      <w:r>
+        <w:rPr>
+          <w:rFonts w:asciiTheme="majorHAnsi" w:hAnsiTheme="majorHAnsi"/>
+          <w:u w:val="single"/>
+        </w:rPr>
+        <w:t>OrdenacionMergeSort</w:t>
+      </w:r>
+      <w:proofErr w:type="spellEnd"/>
+      <w:r>
+        <w:rPr>
+          <w:rFonts w:asciiTheme="majorHAnsi" w:hAnsiTheme="majorHAnsi"/>
+          <w:u w:val="single"/>
+        </w:rPr>
+        <w:t>(Lista&lt;Punto&gt; &amp;</w:t>
+      </w:r>
+      <w:proofErr w:type="spellStart"/>
+      <w:r>
+        <w:rPr>
+          <w:rFonts w:asciiTheme="majorHAnsi" w:hAnsiTheme="majorHAnsi"/>
+          <w:u w:val="single"/>
+        </w:rPr>
+        <w:t>l,Comparador</w:t>
+      </w:r>
+      <w:proofErr w:type="spellEnd"/>
+      <w:r>
+        <w:rPr>
+          <w:rFonts w:asciiTheme="majorHAnsi" w:hAnsiTheme="majorHAnsi"/>
+          <w:u w:val="single"/>
+        </w:rPr>
+        <w:t xml:space="preserve"> menor);</w:t>
+      </w:r>
+      <w:r>
+        <w:rPr>
+          <w:rFonts w:asciiTheme="majorHAnsi" w:hAnsiTheme="majorHAnsi"/>
+        </w:rPr>
+        <w:t xml:space="preserve"> // Operación publica del algoritmo </w:t>
+      </w:r>
+      <w:proofErr w:type="spellStart"/>
+      <w:r>
+        <w:rPr>
+          <w:rFonts w:asciiTheme="majorHAnsi" w:hAnsiTheme="majorHAnsi"/>
+        </w:rPr>
+        <w:t>mergesort</w:t>
+      </w:r>
+      <w:proofErr w:type="spellEnd"/>
+    </w:p>
+    <w:p>
+      <w:pPr>
+        <w:jc w:val="both"/>
+        <w:rPr>
+          <w:rFonts w:asciiTheme="majorHAnsi" w:hAnsiTheme="majorHAnsi"/>
+        </w:rPr>
+      </w:pPr>
+      <w:proofErr w:type="spellStart"/>
+      <w:r>
+        <w:rPr>
+          <w:rFonts w:asciiTheme="majorHAnsi" w:hAnsiTheme="majorHAnsi"/>
+          <w:u w:val="single"/>
+        </w:rPr>
+        <w:t>void</w:t>
+      </w:r>
+      <w:proofErr w:type="spellEnd"/>
+      <w:r>
+        <w:rPr>
+          <w:rFonts w:asciiTheme="majorHAnsi" w:hAnsiTheme="majorHAnsi"/>
+          <w:u w:val="single"/>
+        </w:rPr>
+        <w:t xml:space="preserve"> </w:t>
+      </w:r>
+      <w:proofErr w:type="spellStart"/>
+      <w:r>
+        <w:rPr>
+          <w:rFonts w:asciiTheme="majorHAnsi" w:hAnsiTheme="majorHAnsi"/>
+          <w:u w:val="single"/>
+        </w:rPr>
+        <w:t>deListaAarray</w:t>
+      </w:r>
+      <w:proofErr w:type="spellEnd"/>
+      <w:r>
+        <w:rPr>
+          <w:rFonts w:asciiTheme="majorHAnsi" w:hAnsiTheme="majorHAnsi"/>
+          <w:u w:val="single"/>
+        </w:rPr>
+        <w:t xml:space="preserve">(Lista&lt;Punto&gt; &amp;l, Punto </w:t>
+      </w:r>
+      <w:proofErr w:type="spellStart"/>
+      <w:r>
+        <w:rPr>
+          <w:rFonts w:asciiTheme="majorHAnsi" w:hAnsiTheme="majorHAnsi"/>
+          <w:u w:val="single"/>
+        </w:rPr>
+        <w:t>array_puntos</w:t>
+      </w:r>
+      <w:proofErr w:type="spellEnd"/>
+      <w:r>
+        <w:rPr>
+          <w:rFonts w:asciiTheme="majorHAnsi" w:hAnsiTheme="majorHAnsi"/>
+          <w:u w:val="single"/>
+        </w:rPr>
+        <w:t>[]);</w:t>
+      </w:r>
+      <w:r>
+        <w:rPr>
+          <w:rFonts w:asciiTheme="majorHAnsi" w:hAnsiTheme="majorHAnsi"/>
+        </w:rPr>
+        <w:t xml:space="preserve">//Transforma una lista a un </w:t>
+      </w:r>
+      <w:proofErr w:type="spellStart"/>
+      <w:r>
+        <w:rPr>
+          <w:rFonts w:asciiTheme="majorHAnsi" w:hAnsiTheme="majorHAnsi"/>
+        </w:rPr>
+        <w:t>array</w:t>
+      </w:r>
+      <w:proofErr w:type="spellEnd"/>
+    </w:p>
+    <w:p>
+      <w:pPr>
+        <w:jc w:val="both"/>
+        <w:rPr>
+          <w:rFonts w:asciiTheme="majorHAnsi" w:hAnsiTheme="majorHAnsi"/>
+        </w:rPr>
+      </w:pPr>
+      <w:proofErr w:type="spellStart"/>
+      <w:r>
+        <w:rPr>
+          <w:rFonts w:asciiTheme="majorHAnsi" w:hAnsiTheme="majorHAnsi"/>
+          <w:u w:val="single"/>
+        </w:rPr>
+        <w:t>void</w:t>
+      </w:r>
+      <w:proofErr w:type="spellEnd"/>
+      <w:r>
+        <w:rPr>
+          <w:rFonts w:asciiTheme="majorHAnsi" w:hAnsiTheme="majorHAnsi"/>
+          <w:u w:val="single"/>
+        </w:rPr>
+        <w:t xml:space="preserve"> </w:t>
+      </w:r>
+      <w:proofErr w:type="spellStart"/>
+      <w:r>
+        <w:rPr>
+          <w:rFonts w:asciiTheme="majorHAnsi" w:hAnsiTheme="majorHAnsi"/>
+          <w:u w:val="single"/>
+        </w:rPr>
+        <w:t>deArrayALista</w:t>
+      </w:r>
+      <w:proofErr w:type="spellEnd"/>
+      <w:r>
+        <w:rPr>
+          <w:rFonts w:asciiTheme="majorHAnsi" w:hAnsiTheme="majorHAnsi"/>
+          <w:u w:val="single"/>
+        </w:rPr>
+        <w:t xml:space="preserve">(Lista&lt;Punto&gt; &amp;l, Punto </w:t>
+      </w:r>
+      <w:proofErr w:type="spellStart"/>
+      <w:r>
+        <w:rPr>
+          <w:rFonts w:asciiTheme="majorHAnsi" w:hAnsiTheme="majorHAnsi"/>
+          <w:u w:val="single"/>
+        </w:rPr>
+        <w:t>array_puntos</w:t>
+      </w:r>
+      <w:proofErr w:type="spellEnd"/>
+      <w:r>
+        <w:rPr>
+          <w:rFonts w:asciiTheme="majorHAnsi" w:hAnsiTheme="majorHAnsi"/>
+          <w:u w:val="single"/>
+        </w:rPr>
+        <w:t>[]);</w:t>
+      </w:r>
+      <w:r>
+        <w:rPr>
+          <w:rFonts w:asciiTheme="majorHAnsi" w:hAnsiTheme="majorHAnsi"/>
+        </w:rPr>
+        <w:t xml:space="preserve"> // Transforma un </w:t>
+      </w:r>
+      <w:proofErr w:type="spellStart"/>
+      <w:r>
+        <w:rPr>
+          <w:rFonts w:asciiTheme="majorHAnsi" w:hAnsiTheme="majorHAnsi"/>
+        </w:rPr>
+        <w:t>array</w:t>
+      </w:r>
+      <w:proofErr w:type="spellEnd"/>
+      <w:r>
+        <w:rPr>
+          <w:rFonts w:asciiTheme="majorHAnsi" w:hAnsiTheme="majorHAnsi"/>
+        </w:rPr>
+        <w:t xml:space="preserve"> a lista</w:t>
+      </w:r>
+    </w:p>
+    <w:p>
+      <w:pPr>
+        <w:jc w:val="both"/>
+        <w:rPr>
+          <w:rFonts w:asciiTheme="majorHAnsi" w:hAnsiTheme="majorHAnsi"/>
+        </w:rPr>
+      </w:pPr>
+      <w:proofErr w:type="spellStart"/>
+      <w:r>
+        <w:rPr>
+          <w:rFonts w:asciiTheme="majorHAnsi" w:hAnsiTheme="majorHAnsi"/>
+          <w:u w:val="single"/>
+        </w:rPr>
+        <w:t>void</w:t>
+      </w:r>
+      <w:proofErr w:type="spellEnd"/>
+      <w:r>
+        <w:rPr>
+          <w:rFonts w:asciiTheme="majorHAnsi" w:hAnsiTheme="majorHAnsi"/>
+          <w:u w:val="single"/>
+        </w:rPr>
+        <w:t xml:space="preserve"> </w:t>
+      </w:r>
+      <w:proofErr w:type="spellStart"/>
+      <w:r>
+        <w:rPr>
+          <w:rFonts w:asciiTheme="majorHAnsi" w:hAnsiTheme="majorHAnsi"/>
+          <w:u w:val="single"/>
+        </w:rPr>
+        <w:t>partirListam</w:t>
+      </w:r>
+      <w:proofErr w:type="spellEnd"/>
+      <w:r>
+        <w:rPr>
+          <w:rFonts w:asciiTheme="majorHAnsi" w:hAnsiTheme="majorHAnsi"/>
+          <w:u w:val="single"/>
+        </w:rPr>
+        <w:t xml:space="preserve">(Lista&lt;Punto&gt; &amp;original, </w:t>
+      </w:r>
+      <w:proofErr w:type="spellStart"/>
+      <w:r>
+        <w:rPr>
+          <w:rFonts w:asciiTheme="majorHAnsi" w:hAnsiTheme="majorHAnsi"/>
+          <w:u w:val="single"/>
+        </w:rPr>
+        <w:t>int</w:t>
+      </w:r>
+      <w:proofErr w:type="spellEnd"/>
+      <w:r>
+        <w:rPr>
+          <w:rFonts w:asciiTheme="majorHAnsi" w:hAnsiTheme="majorHAnsi"/>
+          <w:u w:val="single"/>
+        </w:rPr>
+        <w:t xml:space="preserve"> medio , Lista&lt;Punto&gt; &amp;izquierda , Lista&lt;Punto&gt; &amp;derecha);</w:t>
       </w:r>
       <w:r>
         <w:rPr>
@@ -629,13 +1445,54 @@
           <w:rFonts w:asciiTheme="majorHAnsi" w:hAnsiTheme="majorHAnsi"/>
         </w:rPr>
       </w:pPr>
+      <w:proofErr w:type="spellStart"/>
       <w:r>
         <w:rPr>
           <w:rFonts w:asciiTheme="majorHAnsi" w:hAnsiTheme="majorHAnsi"/>
           <w:u w:val="single"/>
         </w:rPr>
         <w:lastRenderedPageBreak/>
-        <w:t xml:space="preserve">Solucion solucionDirecta(Lista&lt;Punto&gt; &amp;puntos, int n); </w:t>
+        <w:t>Solucion</w:t>
+      </w:r>
+      <w:proofErr w:type="spellEnd"/>
+      <w:r>
+        <w:rPr>
+          <w:rFonts w:asciiTheme="majorHAnsi" w:hAnsiTheme="majorHAnsi"/>
+          <w:u w:val="single"/>
+        </w:rPr>
+        <w:t xml:space="preserve"> </w:t>
+      </w:r>
+      <w:proofErr w:type="spellStart"/>
+      <w:r>
+        <w:rPr>
+          <w:rFonts w:asciiTheme="majorHAnsi" w:hAnsiTheme="majorHAnsi"/>
+          <w:u w:val="single"/>
+        </w:rPr>
+        <w:t>solucionDirecta</w:t>
+      </w:r>
+      <w:proofErr w:type="spellEnd"/>
+      <w:r>
+        <w:rPr>
+          <w:rFonts w:asciiTheme="majorHAnsi" w:hAnsiTheme="majorHAnsi"/>
+          <w:u w:val="single"/>
+        </w:rPr>
+        <w:t xml:space="preserve">(Lista&lt;Punto&gt; &amp;puntos, </w:t>
+      </w:r>
+      <w:proofErr w:type="spellStart"/>
+      <w:r>
+        <w:rPr>
+          <w:rFonts w:asciiTheme="majorHAnsi" w:hAnsiTheme="majorHAnsi"/>
+          <w:u w:val="single"/>
+        </w:rPr>
+        <w:t>int</w:t>
+      </w:r>
+      <w:proofErr w:type="spellEnd"/>
+      <w:r>
+        <w:rPr>
+          <w:rFonts w:asciiTheme="majorHAnsi" w:hAnsiTheme="majorHAnsi"/>
+          <w:u w:val="single"/>
+        </w:rPr>
+        <w:t xml:space="preserve"> n); </w:t>
       </w:r>
       <w:r>
         <w:rPr>
@@ -656,7 +1513,23 @@
           <w:rFonts w:asciiTheme="majorHAnsi" w:hAnsiTheme="majorHAnsi"/>
           <w:u w:val="single"/>
         </w:rPr>
-        <w:t>Lista&lt;Punto&gt; merge(Lista&lt;Punto&gt; &amp;l1, Lista&lt;Punto&gt; &amp;l2);</w:t>
+        <w:t xml:space="preserve">Lista&lt;Punto&gt; </w:t>
+      </w:r>
+      <w:proofErr w:type="spellStart"/>
+      <w:r>
+        <w:rPr>
+          <w:rFonts w:asciiTheme="majorHAnsi" w:hAnsiTheme="majorHAnsi"/>
+          <w:u w:val="single"/>
+        </w:rPr>
+        <w:t>merge</w:t>
+      </w:r>
+      <w:proofErr w:type="spellEnd"/>
+      <w:r>
+        <w:rPr>
+          <w:rFonts w:asciiTheme="majorHAnsi" w:hAnsiTheme="majorHAnsi"/>
+          <w:u w:val="single"/>
+        </w:rPr>
+        <w:t>(Lista&lt;Punto&gt; &amp;l1, Lista&lt;Punto&gt; &amp;l2);</w:t>
       </w:r>
       <w:r>
         <w:rPr>
@@ -677,28 +1550,131 @@
           <w:rFonts w:asciiTheme="majorHAnsi" w:hAnsiTheme="majorHAnsi"/>
           <w:u w:val="single"/>
         </w:rPr>
-        <w:t>Lista&lt;Punto&gt; filtraBanda(Lista&lt;Punto&gt; &amp;l, double d, double x);</w:t>
-      </w:r>
-      <w:r>
-        <w:rPr>
-          <w:rFonts w:asciiTheme="majorHAnsi" w:hAnsiTheme="majorHAnsi"/>
-        </w:rPr>
-        <w:t xml:space="preserve"> // Dada una lista l de puntos , una distancia d y una abcisa x , devuelve la lista de los puntos de l cuya abscisa diste a lo  sumo d de x en valor absoluto</w:t>
-      </w:r>
-    </w:p>
-    <w:p>
-      <w:pPr>
-        <w:jc w:val="both"/>
-        <w:rPr>
-          <w:rFonts w:asciiTheme="majorHAnsi" w:hAnsiTheme="majorHAnsi"/>
-        </w:rPr>
-      </w:pPr>
-      <w:r>
-        <w:rPr>
-          <w:rFonts w:asciiTheme="majorHAnsi" w:hAnsiTheme="majorHAnsi"/>
-          <w:u w:val="single"/>
-        </w:rPr>
-        <w:t>void recorreBanda(Lista&lt;Punto&gt; &amp;l, Punto &amp;p1, Punto &amp;p2, double &amp;d);</w:t>
+        <w:t xml:space="preserve">Lista&lt;Punto&gt; </w:t>
+      </w:r>
+      <w:proofErr w:type="spellStart"/>
+      <w:r>
+        <w:rPr>
+          <w:rFonts w:asciiTheme="majorHAnsi" w:hAnsiTheme="majorHAnsi"/>
+          <w:u w:val="single"/>
+        </w:rPr>
+        <w:t>filtraBanda</w:t>
+      </w:r>
+      <w:proofErr w:type="spellEnd"/>
+      <w:r>
+        <w:rPr>
+          <w:rFonts w:asciiTheme="majorHAnsi" w:hAnsiTheme="majorHAnsi"/>
+          <w:u w:val="single"/>
+        </w:rPr>
+        <w:t xml:space="preserve">(Lista&lt;Punto&gt; &amp;l, </w:t>
+      </w:r>
+      <w:proofErr w:type="spellStart"/>
+      <w:r>
+        <w:rPr>
+          <w:rFonts w:asciiTheme="majorHAnsi" w:hAnsiTheme="majorHAnsi"/>
+          <w:u w:val="single"/>
+        </w:rPr>
+        <w:t>double</w:t>
+      </w:r>
+      <w:proofErr w:type="spellEnd"/>
+      <w:r>
+        <w:rPr>
+          <w:rFonts w:asciiTheme="majorHAnsi" w:hAnsiTheme="majorHAnsi"/>
+          <w:u w:val="single"/>
+        </w:rPr>
+        <w:t xml:space="preserve"> d, </w:t>
+      </w:r>
+      <w:proofErr w:type="spellStart"/>
+      <w:r>
+        <w:rPr>
+          <w:rFonts w:asciiTheme="majorHAnsi" w:hAnsiTheme="majorHAnsi"/>
+          <w:u w:val="single"/>
+        </w:rPr>
+        <w:t>double</w:t>
+      </w:r>
+      <w:proofErr w:type="spellEnd"/>
+      <w:r>
+        <w:rPr>
+          <w:rFonts w:asciiTheme="majorHAnsi" w:hAnsiTheme="majorHAnsi"/>
+          <w:u w:val="single"/>
+        </w:rPr>
+        <w:t xml:space="preserve"> x);</w:t>
+      </w:r>
+      <w:r>
+        <w:rPr>
+          <w:rFonts w:asciiTheme="majorHAnsi" w:hAnsiTheme="majorHAnsi"/>
+        </w:rPr>
+        <w:t xml:space="preserve"> // Dada una lista l de puntos , una distancia d y una </w:t>
+      </w:r>
+      <w:proofErr w:type="spellStart"/>
+      <w:r>
+        <w:rPr>
+          <w:rFonts w:asciiTheme="majorHAnsi" w:hAnsiTheme="majorHAnsi"/>
+        </w:rPr>
+        <w:t>abcisa</w:t>
+      </w:r>
+      <w:proofErr w:type="spellEnd"/>
+      <w:r>
+        <w:rPr>
+          <w:rFonts w:asciiTheme="majorHAnsi" w:hAnsiTheme="majorHAnsi"/>
+        </w:rPr>
+        <w:t xml:space="preserve"> x , devuelve la lista de los puntos de l cuya abscisa diste a lo  sumo d de x en valor absoluto</w:t>
+      </w:r>
+    </w:p>
+    <w:p>
+      <w:pPr>
+        <w:jc w:val="both"/>
+        <w:rPr>
+          <w:rFonts w:asciiTheme="majorHAnsi" w:hAnsiTheme="majorHAnsi"/>
+        </w:rPr>
+      </w:pPr>
+      <w:proofErr w:type="spellStart"/>
+      <w:r>
+        <w:rPr>
+          <w:rFonts w:asciiTheme="majorHAnsi" w:hAnsiTheme="majorHAnsi"/>
+          <w:u w:val="single"/>
+        </w:rPr>
+        <w:t>void</w:t>
+      </w:r>
+      <w:proofErr w:type="spellEnd"/>
+      <w:r>
+        <w:rPr>
+          <w:rFonts w:asciiTheme="majorHAnsi" w:hAnsiTheme="majorHAnsi"/>
+          <w:u w:val="single"/>
+        </w:rPr>
+        <w:t xml:space="preserve"> </w:t>
+      </w:r>
+      <w:proofErr w:type="spellStart"/>
+      <w:r>
+        <w:rPr>
+          <w:rFonts w:asciiTheme="majorHAnsi" w:hAnsiTheme="majorHAnsi"/>
+          <w:u w:val="single"/>
+        </w:rPr>
+        <w:t>recorreBanda</w:t>
+      </w:r>
+      <w:proofErr w:type="spellEnd"/>
+      <w:r>
+        <w:rPr>
+          <w:rFonts w:asciiTheme="majorHAnsi" w:hAnsiTheme="majorHAnsi"/>
+          <w:u w:val="single"/>
+        </w:rPr>
+        <w:t xml:space="preserve">(Lista&lt;Punto&gt; &amp;l, Punto &amp;p1, Punto &amp;p2, </w:t>
+      </w:r>
+      <w:proofErr w:type="spellStart"/>
+      <w:r>
+        <w:rPr>
+          <w:rFonts w:asciiTheme="majorHAnsi" w:hAnsiTheme="majorHAnsi"/>
+          <w:u w:val="single"/>
+        </w:rPr>
+        <w:t>double</w:t>
+      </w:r>
+      <w:proofErr w:type="spellEnd"/>
+      <w:r>
+        <w:rPr>
+          <w:rFonts w:asciiTheme="majorHAnsi" w:hAnsiTheme="majorHAnsi"/>
+          <w:u w:val="single"/>
+        </w:rPr>
+        <w:t xml:space="preserve"> &amp;d);</w:t>
       </w:r>
       <w:r>
         <w:rPr>
@@ -714,12 +1690,133 @@
           <w:rFonts w:asciiTheme="majorHAnsi" w:hAnsiTheme="majorHAnsi"/>
         </w:rPr>
       </w:pPr>
-      <w:r>
-        <w:rPr>
-          <w:rFonts w:asciiTheme="majorHAnsi" w:hAnsiTheme="majorHAnsi"/>
-          <w:u w:val="single"/>
-        </w:rPr>
-        <w:t>Solucion eligeMinimo(const Solucion &amp;s1, const Solucion &amp;s2,const Punto &amp;p1, const Punto &amp;p2, double d)</w:t>
+      <w:proofErr w:type="spellStart"/>
+      <w:r>
+        <w:rPr>
+          <w:rFonts w:asciiTheme="majorHAnsi" w:hAnsiTheme="majorHAnsi"/>
+          <w:u w:val="single"/>
+        </w:rPr>
+        <w:t>Solucion</w:t>
+      </w:r>
+      <w:proofErr w:type="spellEnd"/>
+      <w:r>
+        <w:rPr>
+          <w:rFonts w:asciiTheme="majorHAnsi" w:hAnsiTheme="majorHAnsi"/>
+          <w:u w:val="single"/>
+        </w:rPr>
+        <w:t xml:space="preserve"> </w:t>
+      </w:r>
+      <w:proofErr w:type="spellStart"/>
+      <w:r>
+        <w:rPr>
+          <w:rFonts w:asciiTheme="majorHAnsi" w:hAnsiTheme="majorHAnsi"/>
+          <w:u w:val="single"/>
+        </w:rPr>
+        <w:t>eligeMinimo</w:t>
+      </w:r>
+      <w:proofErr w:type="spellEnd"/>
+      <w:r>
+        <w:rPr>
+          <w:rFonts w:asciiTheme="majorHAnsi" w:hAnsiTheme="majorHAnsi"/>
+          <w:u w:val="single"/>
+        </w:rPr>
+        <w:t>(</w:t>
+      </w:r>
+      <w:proofErr w:type="spellStart"/>
+      <w:r>
+        <w:rPr>
+          <w:rFonts w:asciiTheme="majorHAnsi" w:hAnsiTheme="majorHAnsi"/>
+          <w:u w:val="single"/>
+        </w:rPr>
+        <w:t>const</w:t>
+      </w:r>
+      <w:proofErr w:type="spellEnd"/>
+      <w:r>
+        <w:rPr>
+          <w:rFonts w:asciiTheme="majorHAnsi" w:hAnsiTheme="majorHAnsi"/>
+          <w:u w:val="single"/>
+        </w:rPr>
+        <w:t xml:space="preserve"> </w:t>
+      </w:r>
+      <w:proofErr w:type="spellStart"/>
+      <w:r>
+        <w:rPr>
+          <w:rFonts w:asciiTheme="majorHAnsi" w:hAnsiTheme="majorHAnsi"/>
+          <w:u w:val="single"/>
+        </w:rPr>
+        <w:t>Solucion</w:t>
+      </w:r>
+      <w:proofErr w:type="spellEnd"/>
+      <w:r>
+        <w:rPr>
+          <w:rFonts w:asciiTheme="majorHAnsi" w:hAnsiTheme="majorHAnsi"/>
+          <w:u w:val="single"/>
+        </w:rPr>
+        <w:t xml:space="preserve"> &amp;s1, </w:t>
+      </w:r>
+      <w:proofErr w:type="spellStart"/>
+      <w:r>
+        <w:rPr>
+          <w:rFonts w:asciiTheme="majorHAnsi" w:hAnsiTheme="majorHAnsi"/>
+          <w:u w:val="single"/>
+        </w:rPr>
+        <w:t>const</w:t>
+      </w:r>
+      <w:proofErr w:type="spellEnd"/>
+      <w:r>
+        <w:rPr>
+          <w:rFonts w:asciiTheme="majorHAnsi" w:hAnsiTheme="majorHAnsi"/>
+          <w:u w:val="single"/>
+        </w:rPr>
+        <w:t xml:space="preserve"> </w:t>
+      </w:r>
+      <w:proofErr w:type="spellStart"/>
+      <w:r>
+        <w:rPr>
+          <w:rFonts w:asciiTheme="majorHAnsi" w:hAnsiTheme="majorHAnsi"/>
+          <w:u w:val="single"/>
+        </w:rPr>
+        <w:t>Solucion</w:t>
+      </w:r>
+      <w:proofErr w:type="spellEnd"/>
+      <w:r>
+        <w:rPr>
+          <w:rFonts w:asciiTheme="majorHAnsi" w:hAnsiTheme="majorHAnsi"/>
+          <w:u w:val="single"/>
+        </w:rPr>
+        <w:t xml:space="preserve"> &amp;s2,const Punto &amp;p1, </w:t>
+      </w:r>
+      <w:proofErr w:type="spellStart"/>
+      <w:r>
+        <w:rPr>
+          <w:rFonts w:asciiTheme="majorHAnsi" w:hAnsiTheme="majorHAnsi"/>
+          <w:u w:val="single"/>
+        </w:rPr>
+        <w:t>const</w:t>
+      </w:r>
+      <w:proofErr w:type="spellEnd"/>
+      <w:r>
+        <w:rPr>
+          <w:rFonts w:asciiTheme="majorHAnsi" w:hAnsiTheme="majorHAnsi"/>
+          <w:u w:val="single"/>
+        </w:rPr>
+        <w:t xml:space="preserve"> Punto &amp;p2, </w:t>
+      </w:r>
+      <w:proofErr w:type="spellStart"/>
+      <w:r>
+        <w:rPr>
+          <w:rFonts w:asciiTheme="majorHAnsi" w:hAnsiTheme="majorHAnsi"/>
+          <w:u w:val="single"/>
+        </w:rPr>
+        <w:t>double</w:t>
+      </w:r>
+      <w:proofErr w:type="spellEnd"/>
+      <w:r>
+        <w:rPr>
+          <w:rFonts w:asciiTheme="majorHAnsi" w:hAnsiTheme="majorHAnsi"/>
+          <w:u w:val="single"/>
+        </w:rPr>
+        <w:t xml:space="preserve"> d)</w:t>
       </w:r>
       <w:r>
         <w:rPr>
@@ -735,18 +1832,89 @@
           <w:rFonts w:asciiTheme="majorHAnsi" w:hAnsiTheme="majorHAnsi"/>
         </w:rPr>
       </w:pPr>
-      <w:r>
-        <w:rPr>
-          <w:rFonts w:asciiTheme="majorHAnsi" w:hAnsiTheme="majorHAnsi"/>
-          <w:u w:val="single"/>
-        </w:rPr>
-        <w:t xml:space="preserve">Solucion parMasCercano(Lista&lt;Punto&gt; &amp;puntos, int n,int umbral); </w:t>
-      </w:r>
-      <w:r>
-        <w:rPr>
-          <w:rFonts w:asciiTheme="majorHAnsi" w:hAnsiTheme="majorHAnsi"/>
-        </w:rPr>
-        <w:t>//Llamada a funcion del algoritmo DYV</w:t>
+      <w:proofErr w:type="spellStart"/>
+      <w:r>
+        <w:rPr>
+          <w:rFonts w:asciiTheme="majorHAnsi" w:hAnsiTheme="majorHAnsi"/>
+          <w:u w:val="single"/>
+        </w:rPr>
+        <w:t>Solucion</w:t>
+      </w:r>
+      <w:proofErr w:type="spellEnd"/>
+      <w:r>
+        <w:rPr>
+          <w:rFonts w:asciiTheme="majorHAnsi" w:hAnsiTheme="majorHAnsi"/>
+          <w:u w:val="single"/>
+        </w:rPr>
+        <w:t xml:space="preserve"> </w:t>
+      </w:r>
+      <w:proofErr w:type="spellStart"/>
+      <w:r>
+        <w:rPr>
+          <w:rFonts w:asciiTheme="majorHAnsi" w:hAnsiTheme="majorHAnsi"/>
+          <w:u w:val="single"/>
+        </w:rPr>
+        <w:t>parMasCercano</w:t>
+      </w:r>
+      <w:proofErr w:type="spellEnd"/>
+      <w:r>
+        <w:rPr>
+          <w:rFonts w:asciiTheme="majorHAnsi" w:hAnsiTheme="majorHAnsi"/>
+          <w:u w:val="single"/>
+        </w:rPr>
+        <w:t xml:space="preserve">(Lista&lt;Punto&gt; &amp;puntos, </w:t>
+      </w:r>
+      <w:proofErr w:type="spellStart"/>
+      <w:r>
+        <w:rPr>
+          <w:rFonts w:asciiTheme="majorHAnsi" w:hAnsiTheme="majorHAnsi"/>
+          <w:u w:val="single"/>
+        </w:rPr>
+        <w:t>int</w:t>
+      </w:r>
+      <w:proofErr w:type="spellEnd"/>
+      <w:r>
+        <w:rPr>
+          <w:rFonts w:asciiTheme="majorHAnsi" w:hAnsiTheme="majorHAnsi"/>
+          <w:u w:val="single"/>
+        </w:rPr>
+        <w:t xml:space="preserve"> </w:t>
+      </w:r>
+      <w:proofErr w:type="spellStart"/>
+      <w:r>
+        <w:rPr>
+          <w:rFonts w:asciiTheme="majorHAnsi" w:hAnsiTheme="majorHAnsi"/>
+          <w:u w:val="single"/>
+        </w:rPr>
+        <w:t>n,int</w:t>
+      </w:r>
+      <w:proofErr w:type="spellEnd"/>
+      <w:r>
+        <w:rPr>
+          <w:rFonts w:asciiTheme="majorHAnsi" w:hAnsiTheme="majorHAnsi"/>
+          <w:u w:val="single"/>
+        </w:rPr>
+        <w:t xml:space="preserve"> umbral); </w:t>
+      </w:r>
+      <w:r>
+        <w:rPr>
+          <w:rFonts w:asciiTheme="majorHAnsi" w:hAnsiTheme="majorHAnsi"/>
+        </w:rPr>
+        <w:t xml:space="preserve">//Llamada a </w:t>
+      </w:r>
+      <w:proofErr w:type="spellStart"/>
+      <w:r>
+        <w:rPr>
+          <w:rFonts w:asciiTheme="majorHAnsi" w:hAnsiTheme="majorHAnsi"/>
+        </w:rPr>
+        <w:t>funcion</w:t>
+      </w:r>
+      <w:proofErr w:type="spellEnd"/>
+      <w:r>
+        <w:rPr>
+          <w:rFonts w:asciiTheme="majorHAnsi" w:hAnsiTheme="majorHAnsi"/>
+        </w:rPr>
+        <w:t xml:space="preserve"> del algoritmo DYV</w:t>
       </w:r>
     </w:p>
     <w:p>
@@ -792,54 +1960,198 @@
           <w:rFonts w:asciiTheme="majorHAnsi" w:hAnsiTheme="majorHAnsi"/>
         </w:rPr>
       </w:pPr>
-      <w:r>
-        <w:rPr>
-          <w:rFonts w:asciiTheme="majorHAnsi" w:hAnsiTheme="majorHAnsi"/>
-          <w:u w:val="single"/>
-        </w:rPr>
-        <w:t>bool iguales(Solucion &amp;s,Solucion &amp;s1)</w:t>
-      </w:r>
-      <w:r>
-        <w:rPr>
-          <w:rFonts w:asciiTheme="majorHAnsi" w:hAnsiTheme="majorHAnsi"/>
-        </w:rPr>
-        <w:t xml:space="preserve"> // Funcion de testing utilizada durante el desarrollo de la practica </w:t>
-      </w:r>
-    </w:p>
-    <w:p>
-      <w:pPr>
-        <w:jc w:val="both"/>
-        <w:rPr>
-          <w:rFonts w:asciiTheme="majorHAnsi" w:hAnsiTheme="majorHAnsi"/>
-        </w:rPr>
-      </w:pPr>
-      <w:r>
-        <w:rPr>
-          <w:rFonts w:asciiTheme="majorHAnsi" w:hAnsiTheme="majorHAnsi"/>
-          <w:u w:val="single"/>
-        </w:rPr>
-        <w:t>Lista&lt;Punto&gt; generarListaDePuntos(int n);</w:t>
-      </w:r>
-      <w:r>
-        <w:rPr>
-          <w:rFonts w:asciiTheme="majorHAnsi" w:hAnsiTheme="majorHAnsi"/>
-        </w:rPr>
-        <w:t xml:space="preserve"> //Rellena una lista con N puntos aleatorios</w:t>
-      </w:r>
-    </w:p>
-    <w:p>
-      <w:pPr>
-        <w:jc w:val="both"/>
-        <w:rPr>
-          <w:rFonts w:asciiTheme="majorHAnsi" w:hAnsiTheme="majorHAnsi"/>
-        </w:rPr>
-      </w:pPr>
-      <w:r>
-        <w:rPr>
-          <w:rFonts w:asciiTheme="majorHAnsi" w:hAnsiTheme="majorHAnsi"/>
-          <w:u w:val="single"/>
-        </w:rPr>
-        <w:t>void imprimeListadePuntos(Lista&lt;Punto&gt; &amp;l);</w:t>
+      <w:proofErr w:type="spellStart"/>
+      <w:r>
+        <w:rPr>
+          <w:rFonts w:asciiTheme="majorHAnsi" w:hAnsiTheme="majorHAnsi"/>
+          <w:u w:val="single"/>
+        </w:rPr>
+        <w:t>bool</w:t>
+      </w:r>
+      <w:proofErr w:type="spellEnd"/>
+      <w:r>
+        <w:rPr>
+          <w:rFonts w:asciiTheme="majorHAnsi" w:hAnsiTheme="majorHAnsi"/>
+          <w:u w:val="single"/>
+        </w:rPr>
+        <w:t xml:space="preserve"> iguales(</w:t>
+      </w:r>
+      <w:proofErr w:type="spellStart"/>
+      <w:r>
+        <w:rPr>
+          <w:rFonts w:asciiTheme="majorHAnsi" w:hAnsiTheme="majorHAnsi"/>
+          <w:u w:val="single"/>
+        </w:rPr>
+        <w:t>Solucion</w:t>
+      </w:r>
+      <w:proofErr w:type="spellEnd"/>
+      <w:r>
+        <w:rPr>
+          <w:rFonts w:asciiTheme="majorHAnsi" w:hAnsiTheme="majorHAnsi"/>
+          <w:u w:val="single"/>
+        </w:rPr>
+        <w:t xml:space="preserve"> &amp;</w:t>
+      </w:r>
+      <w:proofErr w:type="spellStart"/>
+      <w:r>
+        <w:rPr>
+          <w:rFonts w:asciiTheme="majorHAnsi" w:hAnsiTheme="majorHAnsi"/>
+          <w:u w:val="single"/>
+        </w:rPr>
+        <w:t>s,Solucion</w:t>
+      </w:r>
+      <w:proofErr w:type="spellEnd"/>
+      <w:r>
+        <w:rPr>
+          <w:rFonts w:asciiTheme="majorHAnsi" w:hAnsiTheme="majorHAnsi"/>
+          <w:u w:val="single"/>
+        </w:rPr>
+        <w:t xml:space="preserve"> &amp;s1)</w:t>
+      </w:r>
+      <w:r>
+        <w:rPr>
+          <w:rFonts w:asciiTheme="majorHAnsi" w:hAnsiTheme="majorHAnsi"/>
+        </w:rPr>
+        <w:t xml:space="preserve">: </w:t>
+      </w:r>
+      <w:r>
+        <w:rPr>
+          <w:rFonts w:asciiTheme="majorHAnsi" w:hAnsiTheme="majorHAnsi"/>
+        </w:rPr>
+        <w:t xml:space="preserve"> </w:t>
+      </w:r>
+      <w:proofErr w:type="spellStart"/>
+      <w:r>
+        <w:rPr>
+          <w:rFonts w:asciiTheme="majorHAnsi" w:hAnsiTheme="majorHAnsi"/>
+        </w:rPr>
+        <w:t>Funcion</w:t>
+      </w:r>
+      <w:proofErr w:type="spellEnd"/>
+      <w:r>
+        <w:rPr>
+          <w:rFonts w:asciiTheme="majorHAnsi" w:hAnsiTheme="majorHAnsi"/>
+        </w:rPr>
+        <w:t xml:space="preserve"> de </w:t>
+      </w:r>
+      <w:proofErr w:type="spellStart"/>
+      <w:r>
+        <w:rPr>
+          <w:rFonts w:asciiTheme="majorHAnsi" w:hAnsiTheme="majorHAnsi"/>
+        </w:rPr>
+        <w:t>testing</w:t>
+      </w:r>
+      <w:proofErr w:type="spellEnd"/>
+      <w:r>
+        <w:rPr>
+          <w:rFonts w:asciiTheme="majorHAnsi" w:hAnsiTheme="majorHAnsi"/>
+        </w:rPr>
+        <w:t xml:space="preserve"> utilizada duran</w:t>
+      </w:r>
+      <w:r>
+        <w:rPr>
+          <w:rFonts w:asciiTheme="majorHAnsi" w:hAnsiTheme="majorHAnsi"/>
+        </w:rPr>
+        <w:t>te el desarrollo de la practica.</w:t>
+      </w:r>
+    </w:p>
+    <w:p>
+      <w:pPr>
+        <w:jc w:val="both"/>
+        <w:rPr>
+          <w:rFonts w:asciiTheme="majorHAnsi" w:hAnsiTheme="majorHAnsi"/>
+        </w:rPr>
+      </w:pPr>
+      <w:r>
+        <w:rPr>
+          <w:rFonts w:asciiTheme="majorHAnsi" w:hAnsiTheme="majorHAnsi"/>
+          <w:u w:val="single"/>
+        </w:rPr>
+        <w:t xml:space="preserve">Lista&lt;Punto&gt; </w:t>
+      </w:r>
+      <w:proofErr w:type="spellStart"/>
+      <w:r>
+        <w:rPr>
+          <w:rFonts w:asciiTheme="majorHAnsi" w:hAnsiTheme="majorHAnsi"/>
+          <w:u w:val="single"/>
+        </w:rPr>
+        <w:t>generarListaDePuntos</w:t>
+      </w:r>
+      <w:proofErr w:type="spellEnd"/>
+      <w:r>
+        <w:rPr>
+          <w:rFonts w:asciiTheme="majorHAnsi" w:hAnsiTheme="majorHAnsi"/>
+          <w:u w:val="single"/>
+        </w:rPr>
+        <w:t>(</w:t>
+      </w:r>
+      <w:proofErr w:type="spellStart"/>
+      <w:r>
+        <w:rPr>
+          <w:rFonts w:asciiTheme="majorHAnsi" w:hAnsiTheme="majorHAnsi"/>
+          <w:u w:val="single"/>
+        </w:rPr>
+        <w:t>int</w:t>
+      </w:r>
+      <w:proofErr w:type="spellEnd"/>
+      <w:r>
+        <w:rPr>
+          <w:rFonts w:asciiTheme="majorHAnsi" w:hAnsiTheme="majorHAnsi"/>
+          <w:u w:val="single"/>
+        </w:rPr>
+        <w:t xml:space="preserve"> n);</w:t>
+      </w:r>
+      <w:r>
+        <w:rPr>
+          <w:rFonts w:asciiTheme="majorHAnsi" w:hAnsiTheme="majorHAnsi"/>
+        </w:rPr>
+        <w:t xml:space="preserve"> </w:t>
+      </w:r>
+      <w:r>
+        <w:rPr>
+          <w:rFonts w:asciiTheme="majorHAnsi" w:hAnsiTheme="majorHAnsi"/>
+        </w:rPr>
+        <w:t>Rellena una lista con N puntos aleatorios</w:t>
+      </w:r>
+    </w:p>
+    <w:p>
+      <w:pPr>
+        <w:jc w:val="both"/>
+        <w:rPr>
+          <w:rFonts w:asciiTheme="majorHAnsi" w:hAnsiTheme="majorHAnsi"/>
+        </w:rPr>
+      </w:pPr>
+      <w:proofErr w:type="spellStart"/>
+      <w:r>
+        <w:rPr>
+          <w:rFonts w:asciiTheme="majorHAnsi" w:hAnsiTheme="majorHAnsi"/>
+          <w:u w:val="single"/>
+        </w:rPr>
+        <w:t>void</w:t>
+      </w:r>
+      <w:proofErr w:type="spellEnd"/>
+      <w:r>
+        <w:rPr>
+          <w:rFonts w:asciiTheme="majorHAnsi" w:hAnsiTheme="majorHAnsi"/>
+          <w:u w:val="single"/>
+        </w:rPr>
+        <w:t xml:space="preserve"> </w:t>
+      </w:r>
+      <w:proofErr w:type="spellStart"/>
+      <w:r>
+        <w:rPr>
+          <w:rFonts w:asciiTheme="majorHAnsi" w:hAnsiTheme="majorHAnsi"/>
+          <w:u w:val="single"/>
+        </w:rPr>
+        <w:t>imprimeListadePuntos</w:t>
+      </w:r>
+      <w:proofErr w:type="spellEnd"/>
+      <w:r>
+        <w:rPr>
+          <w:rFonts w:asciiTheme="majorHAnsi" w:hAnsiTheme="majorHAnsi"/>
+          <w:u w:val="single"/>
+        </w:rPr>
+        <w:t>(Lista&lt;Punto&gt; &amp;l);</w:t>
       </w:r>
       <w:r>
         <w:rPr>
@@ -855,18 +2167,73 @@
           <w:rFonts w:asciiTheme="majorHAnsi" w:hAnsiTheme="majorHAnsi"/>
         </w:rPr>
       </w:pPr>
-      <w:r>
-        <w:rPr>
-          <w:rFonts w:asciiTheme="majorHAnsi" w:hAnsiTheme="majorHAnsi"/>
-          <w:u w:val="single"/>
-        </w:rPr>
-        <w:t>void imprimeUnicoPunto(const Punto &amp;p1);</w:t>
-      </w:r>
-      <w:r>
-        <w:rPr>
-          <w:rFonts w:asciiTheme="majorHAnsi" w:hAnsiTheme="majorHAnsi"/>
-        </w:rPr>
-        <w:t xml:space="preserve"> //Funcion que muestra un punto de forma adecuada  -- Auxiliar</w:t>
+      <w:proofErr w:type="spellStart"/>
+      <w:r>
+        <w:rPr>
+          <w:rFonts w:asciiTheme="majorHAnsi" w:hAnsiTheme="majorHAnsi"/>
+          <w:u w:val="single"/>
+        </w:rPr>
+        <w:t>void</w:t>
+      </w:r>
+      <w:proofErr w:type="spellEnd"/>
+      <w:r>
+        <w:rPr>
+          <w:rFonts w:asciiTheme="majorHAnsi" w:hAnsiTheme="majorHAnsi"/>
+          <w:u w:val="single"/>
+        </w:rPr>
+        <w:t xml:space="preserve"> </w:t>
+      </w:r>
+      <w:proofErr w:type="spellStart"/>
+      <w:r>
+        <w:rPr>
+          <w:rFonts w:asciiTheme="majorHAnsi" w:hAnsiTheme="majorHAnsi"/>
+          <w:u w:val="single"/>
+        </w:rPr>
+        <w:t>imprimeUnicoPunto</w:t>
+      </w:r>
+      <w:proofErr w:type="spellEnd"/>
+      <w:r>
+        <w:rPr>
+          <w:rFonts w:asciiTheme="majorHAnsi" w:hAnsiTheme="majorHAnsi"/>
+          <w:u w:val="single"/>
+        </w:rPr>
+        <w:t>(</w:t>
+      </w:r>
+      <w:proofErr w:type="spellStart"/>
+      <w:r>
+        <w:rPr>
+          <w:rFonts w:asciiTheme="majorHAnsi" w:hAnsiTheme="majorHAnsi"/>
+          <w:u w:val="single"/>
+        </w:rPr>
+        <w:t>const</w:t>
+      </w:r>
+      <w:proofErr w:type="spellEnd"/>
+      <w:r>
+        <w:rPr>
+          <w:rFonts w:asciiTheme="majorHAnsi" w:hAnsiTheme="majorHAnsi"/>
+          <w:u w:val="single"/>
+        </w:rPr>
+        <w:t xml:space="preserve"> Punto &amp;p1);</w:t>
+      </w:r>
+      <w:r>
+        <w:rPr>
+          <w:rFonts w:asciiTheme="majorHAnsi" w:hAnsiTheme="majorHAnsi"/>
+        </w:rPr>
+        <w:t xml:space="preserve"> //</w:t>
+      </w:r>
+      <w:proofErr w:type="spellStart"/>
+      <w:r>
+        <w:rPr>
+          <w:rFonts w:asciiTheme="majorHAnsi" w:hAnsiTheme="majorHAnsi"/>
+        </w:rPr>
+        <w:t>Funcion</w:t>
+      </w:r>
+      <w:proofErr w:type="spellEnd"/>
+      <w:r>
+        <w:rPr>
+          <w:rFonts w:asciiTheme="majorHAnsi" w:hAnsiTheme="majorHAnsi"/>
+        </w:rPr>
+        <w:t xml:space="preserve"> que muestra un punto de forma adecuada  -- Auxiliar</w:t>
       </w:r>
     </w:p>
     <w:p>
@@ -912,11 +2279,89 @@
           <w:rFonts w:asciiTheme="majorHAnsi" w:hAnsiTheme="majorHAnsi"/>
         </w:rPr>
       </w:pPr>
-      <w:r>
-        <w:rPr>
-          <w:rFonts w:asciiTheme="majorHAnsi" w:hAnsiTheme="majorHAnsi"/>
-        </w:rPr>
-        <w:t>bool directaMenor(float tiempoDirecto, float tiempoDV);</w:t>
+      <w:proofErr w:type="spellStart"/>
+      <w:r>
+        <w:rPr>
+          <w:rFonts w:asciiTheme="majorHAnsi" w:hAnsiTheme="majorHAnsi"/>
+        </w:rPr>
+        <w:t>bool</w:t>
+      </w:r>
+      <w:proofErr w:type="spellEnd"/>
+      <w:r>
+        <w:rPr>
+          <w:rFonts w:asciiTheme="majorHAnsi" w:hAnsiTheme="majorHAnsi"/>
+        </w:rPr>
+        <w:t xml:space="preserve"> </w:t>
+      </w:r>
+      <w:proofErr w:type="spellStart"/>
+      <w:r>
+        <w:rPr>
+          <w:rFonts w:asciiTheme="majorHAnsi" w:hAnsiTheme="majorHAnsi"/>
+        </w:rPr>
+        <w:t>directaMenor</w:t>
+      </w:r>
+      <w:proofErr w:type="spellEnd"/>
+      <w:r>
+        <w:rPr>
+          <w:rFonts w:asciiTheme="majorHAnsi" w:hAnsiTheme="majorHAnsi"/>
+        </w:rPr>
+        <w:t>(</w:t>
+      </w:r>
+      <w:proofErr w:type="spellStart"/>
+      <w:r>
+        <w:rPr>
+          <w:rFonts w:asciiTheme="majorHAnsi" w:hAnsiTheme="majorHAnsi"/>
+        </w:rPr>
+        <w:t>float</w:t>
+      </w:r>
+      <w:proofErr w:type="spellEnd"/>
+      <w:r>
+        <w:rPr>
+          <w:rFonts w:asciiTheme="majorHAnsi" w:hAnsiTheme="majorHAnsi"/>
+        </w:rPr>
+        <w:t xml:space="preserve"> </w:t>
+      </w:r>
+      <w:proofErr w:type="spellStart"/>
+      <w:r>
+        <w:rPr>
+          <w:rFonts w:asciiTheme="majorHAnsi" w:hAnsiTheme="majorHAnsi"/>
+        </w:rPr>
+        <w:t>tiempoDirecto</w:t>
+      </w:r>
+      <w:proofErr w:type="spellEnd"/>
+      <w:r>
+        <w:rPr>
+          <w:rFonts w:asciiTheme="majorHAnsi" w:hAnsiTheme="majorHAnsi"/>
+        </w:rPr>
+        <w:t xml:space="preserve">, </w:t>
+      </w:r>
+      <w:proofErr w:type="spellStart"/>
+      <w:r>
+        <w:rPr>
+          <w:rFonts w:asciiTheme="majorHAnsi" w:hAnsiTheme="majorHAnsi"/>
+        </w:rPr>
+        <w:t>float</w:t>
+      </w:r>
+      <w:proofErr w:type="spellEnd"/>
+      <w:r>
+        <w:rPr>
+          <w:rFonts w:asciiTheme="majorHAnsi" w:hAnsiTheme="majorHAnsi"/>
+        </w:rPr>
+        <w:t xml:space="preserve"> </w:t>
+      </w:r>
+      <w:proofErr w:type="spellStart"/>
+      <w:r>
+        <w:rPr>
+          <w:rFonts w:asciiTheme="majorHAnsi" w:hAnsiTheme="majorHAnsi"/>
+        </w:rPr>
+        <w:t>tiempoDV</w:t>
+      </w:r>
+      <w:proofErr w:type="spellEnd"/>
+      <w:r>
+        <w:rPr>
+          <w:rFonts w:asciiTheme="majorHAnsi" w:hAnsiTheme="majorHAnsi"/>
+        </w:rPr>
+        <w:t>);</w:t>
       </w:r>
     </w:p>
     <w:p>
@@ -943,7 +2388,21 @@
         <w:rPr>
           <w:rFonts w:asciiTheme="majorHAnsi" w:hAnsiTheme="majorHAnsi"/>
         </w:rPr>
-        <w:t>es menor que el del algoritmo de divide y venceras.</w:t>
+        <w:t xml:space="preserve">es menor que el del algoritmo de divide y </w:t>
+      </w:r>
+      <w:proofErr w:type="spellStart"/>
+      <w:r>
+        <w:rPr>
+          <w:rFonts w:asciiTheme="majorHAnsi" w:hAnsiTheme="majorHAnsi"/>
+        </w:rPr>
+        <w:t>venceras</w:t>
+      </w:r>
+      <w:proofErr w:type="spellEnd"/>
+      <w:r>
+        <w:rPr>
+          <w:rFonts w:asciiTheme="majorHAnsi" w:hAnsiTheme="majorHAnsi"/>
+        </w:rPr>
+        <w:t>.</w:t>
       </w:r>
     </w:p>
     <w:p>
@@ -954,6 +2413,7 @@
           <w:rFonts w:asciiTheme="majorHAnsi" w:hAnsiTheme="majorHAnsi"/>
         </w:rPr>
       </w:pPr>
+      <w:proofErr w:type="spellStart"/>
       <w:r>
         <w:rPr>
           <w:rFonts w:asciiTheme="majorHAnsi" w:hAnsiTheme="majorHAnsi"/>
@@ -964,14 +2424,51 @@
         <w:rPr>
           <w:rFonts w:asciiTheme="majorHAnsi" w:hAnsiTheme="majorHAnsi"/>
         </w:rPr>
-        <w:t>nt humbral(</w:t>
-      </w:r>
-      <w:r>
-        <w:rPr>
-          <w:rFonts w:asciiTheme="majorHAnsi" w:hAnsiTheme="majorHAnsi"/>
-        </w:rPr>
-        <w:t>int numero_de_puntos</w:t>
-      </w:r>
+        <w:t>nt</w:t>
+      </w:r>
+      <w:proofErr w:type="spellEnd"/>
+      <w:r>
+        <w:rPr>
+          <w:rFonts w:asciiTheme="majorHAnsi" w:hAnsiTheme="majorHAnsi"/>
+        </w:rPr>
+        <w:t xml:space="preserve"> </w:t>
+      </w:r>
+      <w:proofErr w:type="spellStart"/>
+      <w:r>
+        <w:rPr>
+          <w:rFonts w:asciiTheme="majorHAnsi" w:hAnsiTheme="majorHAnsi"/>
+        </w:rPr>
+        <w:t>humbral</w:t>
+      </w:r>
+      <w:proofErr w:type="spellEnd"/>
+      <w:r>
+        <w:rPr>
+          <w:rFonts w:asciiTheme="majorHAnsi" w:hAnsiTheme="majorHAnsi"/>
+        </w:rPr>
+        <w:t>(</w:t>
+      </w:r>
+      <w:proofErr w:type="spellStart"/>
+      <w:r>
+        <w:rPr>
+          <w:rFonts w:asciiTheme="majorHAnsi" w:hAnsiTheme="majorHAnsi"/>
+        </w:rPr>
+        <w:t>int</w:t>
+      </w:r>
+      <w:proofErr w:type="spellEnd"/>
+      <w:r>
+        <w:rPr>
+          <w:rFonts w:asciiTheme="majorHAnsi" w:hAnsiTheme="majorHAnsi"/>
+        </w:rPr>
+        <w:t xml:space="preserve"> </w:t>
+      </w:r>
+      <w:proofErr w:type="spellStart"/>
+      <w:r>
+        <w:rPr>
+          <w:rFonts w:asciiTheme="majorHAnsi" w:hAnsiTheme="majorHAnsi"/>
+        </w:rPr>
+        <w:t>numero_de_puntos</w:t>
+      </w:r>
+      <w:proofErr w:type="spellEnd"/>
       <w:r>
         <w:rPr>
           <w:rFonts w:asciiTheme="majorHAnsi" w:hAnsiTheme="majorHAnsi"/>
@@ -1033,8 +2530,16 @@
         <w:rPr>
           <w:rFonts w:asciiTheme="majorHAnsi" w:hAnsiTheme="majorHAnsi"/>
         </w:rPr>
-        <w:t>Se ha utilizado un entorno de desarrollo integrado como NetBeans</w:t>
-      </w:r>
+        <w:t xml:space="preserve">Se ha utilizado un entorno de desarrollo integrado como </w:t>
+      </w:r>
+      <w:proofErr w:type="spellStart"/>
+      <w:r>
+        <w:rPr>
+          <w:rFonts w:asciiTheme="majorHAnsi" w:hAnsiTheme="majorHAnsi"/>
+        </w:rPr>
+        <w:t>NetBeans</w:t>
+      </w:r>
+      <w:proofErr w:type="spellEnd"/>
       <w:r>
         <w:rPr>
           <w:rFonts w:asciiTheme="majorHAnsi" w:hAnsiTheme="majorHAnsi"/>
@@ -1045,7 +2550,21 @@
         <w:rPr>
           <w:rFonts w:asciiTheme="majorHAnsi" w:hAnsiTheme="majorHAnsi"/>
         </w:rPr>
-        <w:t xml:space="preserve"> Xcode, etc</w:t>
+        <w:t xml:space="preserve"> </w:t>
+      </w:r>
+      <w:proofErr w:type="spellStart"/>
+      <w:r>
+        <w:rPr>
+          <w:rFonts w:asciiTheme="majorHAnsi" w:hAnsiTheme="majorHAnsi"/>
+        </w:rPr>
+        <w:t>Xcode</w:t>
+      </w:r>
+      <w:proofErr w:type="spellEnd"/>
+      <w:r>
+        <w:rPr>
+          <w:rFonts w:asciiTheme="majorHAnsi" w:hAnsiTheme="majorHAnsi"/>
+        </w:rPr>
+        <w:t>, etc</w:t>
       </w:r>
       <w:r>
         <w:rPr>
@@ -1089,10 +2608,22 @@
         <w:rPr>
           <w:rFonts w:asciiTheme="majorHAnsi" w:hAnsiTheme="majorHAnsi"/>
         </w:rPr>
-        <w:t>, las cabeceras creadas para la práctica, así como las de los TADs utilizados en el curso</w:t>
-      </w:r>
-      <w:bookmarkStart w:id="0" w:name="_GoBack"/>
-      <w:bookmarkEnd w:id="0"/>
+        <w:t xml:space="preserve">, las cabeceras creadas para la práctica, así como las de los </w:t>
+      </w:r>
+      <w:proofErr w:type="spellStart"/>
+      <w:r>
+        <w:rPr>
+          <w:rFonts w:asciiTheme="majorHAnsi" w:hAnsiTheme="majorHAnsi"/>
+        </w:rPr>
+        <w:t>TADs</w:t>
+      </w:r>
+      <w:proofErr w:type="spellEnd"/>
+      <w:r>
+        <w:rPr>
+          <w:rFonts w:asciiTheme="majorHAnsi" w:hAnsiTheme="majorHAnsi"/>
+        </w:rPr>
+        <w:t xml:space="preserve"> utilizados en el curso</w:t>
+      </w:r>
       <w:r>
         <w:rPr>
           <w:rFonts w:asciiTheme="majorHAnsi" w:hAnsiTheme="majorHAnsi"/>
@@ -1158,6 +2689,113 @@
           <w:rFonts w:asciiTheme="majorHAnsi" w:hAnsiTheme="majorHAnsi"/>
         </w:rPr>
         <w:t>Partiendo de un tamaño fijo (bastante alto) se van probando los distintos tamaños de problema hasta encontrar el punto mencionado antes.</w:t>
+      </w:r>
+    </w:p>
+    <w:p>
+      <w:pPr>
+        <w:jc w:val="both"/>
+        <w:rPr>
+          <w:rFonts w:asciiTheme="majorHAnsi" w:hAnsiTheme="majorHAnsi"/>
+        </w:rPr>
+      </w:pPr>
+      <w:r>
+        <w:rPr>
+          <w:rFonts w:asciiTheme="majorHAnsi" w:hAnsiTheme="majorHAnsi"/>
+        </w:rPr>
+        <w:t xml:space="preserve">Esta prueba ha sido realizada en una plataforma con las siguientes características,  dando como resultado un umbral de </w:t>
+      </w:r>
+      <w:r>
+        <w:rPr>
+          <w:rFonts w:asciiTheme="majorHAnsi" w:hAnsiTheme="majorHAnsi"/>
+          <w:b/>
+        </w:rPr>
+        <w:t>116</w:t>
+      </w:r>
+      <w:r>
+        <w:rPr>
+          <w:rFonts w:asciiTheme="majorHAnsi" w:hAnsiTheme="majorHAnsi"/>
+        </w:rPr>
+        <w:t xml:space="preserve"> puntos:</w:t>
+      </w:r>
+    </w:p>
+    <w:p>
+      <w:pPr>
+        <w:jc w:val="both"/>
+        <w:rPr>
+          <w:rFonts w:asciiTheme="majorHAnsi" w:hAnsiTheme="majorHAnsi"/>
+          <w:i/>
+        </w:rPr>
+      </w:pPr>
+      <w:r>
+        <w:rPr>
+          <w:rFonts w:asciiTheme="majorHAnsi" w:hAnsiTheme="majorHAnsi"/>
+          <w:i/>
+        </w:rPr>
+        <w:t>S.O.: Mac OS X 10.8.3</w:t>
+      </w:r>
+    </w:p>
+    <w:p>
+      <w:pPr>
+        <w:jc w:val="both"/>
+        <w:rPr>
+          <w:rFonts w:asciiTheme="majorHAnsi" w:hAnsiTheme="majorHAnsi"/>
+          <w:i/>
+        </w:rPr>
+      </w:pPr>
+      <w:r>
+        <w:rPr>
+          <w:rFonts w:asciiTheme="majorHAnsi" w:hAnsiTheme="majorHAnsi"/>
+          <w:i/>
+        </w:rPr>
+        <w:t xml:space="preserve">CPU: Intel </w:t>
+      </w:r>
+      <w:proofErr w:type="spellStart"/>
+      <w:r>
+        <w:rPr>
+          <w:rFonts w:asciiTheme="majorHAnsi" w:hAnsiTheme="majorHAnsi"/>
+          <w:i/>
+        </w:rPr>
+        <w:t>core</w:t>
+      </w:r>
+      <w:proofErr w:type="spellEnd"/>
+      <w:r>
+        <w:rPr>
+          <w:rFonts w:asciiTheme="majorHAnsi" w:hAnsiTheme="majorHAnsi"/>
+          <w:i/>
+        </w:rPr>
+        <w:t xml:space="preserve"> 2 </w:t>
+      </w:r>
+      <w:proofErr w:type="spellStart"/>
+      <w:r>
+        <w:rPr>
+          <w:rFonts w:asciiTheme="majorHAnsi" w:hAnsiTheme="majorHAnsi"/>
+          <w:i/>
+        </w:rPr>
+        <w:t>duo</w:t>
+      </w:r>
+      <w:proofErr w:type="spellEnd"/>
+      <w:r>
+        <w:rPr>
+          <w:rFonts w:asciiTheme="majorHAnsi" w:hAnsiTheme="majorHAnsi"/>
+          <w:i/>
+        </w:rPr>
+        <w:t xml:space="preserve"> 2,5 GHz</w:t>
+      </w:r>
+    </w:p>
+    <w:p>
+      <w:pPr>
+        <w:jc w:val="both"/>
+        <w:rPr>
+          <w:rFonts w:asciiTheme="majorHAnsi" w:hAnsiTheme="majorHAnsi"/>
+          <w:i/>
+        </w:rPr>
+      </w:pPr>
+      <w:r>
+        <w:rPr>
+          <w:rFonts w:asciiTheme="majorHAnsi" w:hAnsiTheme="majorHAnsi"/>
+          <w:i/>
+        </w:rPr>
+        <w:t>RAM: 2 GB</w:t>
       </w:r>
     </w:p>
     <w:p>
@@ -1228,13 +2866,23 @@
         </w:rPr>
         <w:t xml:space="preserve">El método concreto de calculo de tiempo que tarda cada algoritmo ha sido realizado en la implementación del programa, del modo exacto que se indica en el enunciado de esta. Utilizando la función </w:t>
       </w:r>
+      <w:proofErr w:type="spellStart"/>
       <w:r>
         <w:rPr>
           <w:rFonts w:asciiTheme="majorHAnsi" w:hAnsiTheme="majorHAnsi"/>
           <w:b/>
           <w:i/>
         </w:rPr>
-        <w:t>clock()</w:t>
+        <w:t>clock</w:t>
+      </w:r>
+      <w:proofErr w:type="spellEnd"/>
+      <w:r>
+        <w:rPr>
+          <w:rFonts w:asciiTheme="majorHAnsi" w:hAnsiTheme="majorHAnsi"/>
+          <w:b/>
+          <w:i/>
+        </w:rPr>
+        <w:t>()</w:t>
       </w:r>
       <w:r>
         <w:rPr>
@@ -2232,7 +3880,7 @@
                   <c:v>1.97252</c:v>
                 </c:pt>
                 <c:pt idx="4">
-                  <c:v>7.82888</c:v>
+                  <c:v>7.828879999999999</c:v>
                 </c:pt>
                 <c:pt idx="5">
                   <c:v>31.2241</c:v>
@@ -2252,11 +3900,11 @@
         </c:dLbls>
         <c:marker val="1"/>
         <c:smooth val="0"/>
-        <c:axId val="2047251256"/>
-        <c:axId val="2047258152"/>
+        <c:axId val="2107172088"/>
+        <c:axId val="2107135304"/>
       </c:lineChart>
       <c:catAx>
-        <c:axId val="2047251256"/>
+        <c:axId val="2107172088"/>
         <c:scaling>
           <c:orientation val="minMax"/>
         </c:scaling>
@@ -2292,7 +3940,7 @@
         <c:majorTickMark val="out"/>
         <c:minorTickMark val="none"/>
         <c:tickLblPos val="nextTo"/>
-        <c:crossAx val="2047258152"/>
+        <c:crossAx val="2107135304"/>
         <c:crosses val="autoZero"/>
         <c:auto val="1"/>
         <c:lblAlgn val="ctr"/>
@@ -2300,7 +3948,7 @@
         <c:noMultiLvlLbl val="0"/>
       </c:catAx>
       <c:valAx>
-        <c:axId val="2047258152"/>
+        <c:axId val="2107135304"/>
         <c:scaling>
           <c:orientation val="minMax"/>
         </c:scaling>
@@ -2340,7 +3988,7 @@
         <c:majorTickMark val="out"/>
         <c:minorTickMark val="none"/>
         <c:tickLblPos val="nextTo"/>
-        <c:crossAx val="2047251256"/>
+        <c:crossAx val="2107172088"/>
         <c:crosses val="autoZero"/>
         <c:crossBetween val="between"/>
         <c:majorUnit val="3.0"/>
@@ -2488,11 +4136,11 @@
         </c:dLbls>
         <c:marker val="1"/>
         <c:smooth val="0"/>
-        <c:axId val="2037111416"/>
-        <c:axId val="2037066392"/>
+        <c:axId val="2100237400"/>
+        <c:axId val="2098523736"/>
       </c:lineChart>
       <c:catAx>
-        <c:axId val="2037111416"/>
+        <c:axId val="2100237400"/>
         <c:scaling>
           <c:orientation val="minMax"/>
         </c:scaling>
@@ -2528,7 +4176,7 @@
         <c:majorTickMark val="out"/>
         <c:minorTickMark val="none"/>
         <c:tickLblPos val="nextTo"/>
-        <c:crossAx val="2037066392"/>
+        <c:crossAx val="2098523736"/>
         <c:crosses val="autoZero"/>
         <c:auto val="1"/>
         <c:lblAlgn val="ctr"/>
@@ -2536,7 +4184,7 @@
         <c:noMultiLvlLbl val="0"/>
       </c:catAx>
       <c:valAx>
-        <c:axId val="2037066392"/>
+        <c:axId val="2098523736"/>
         <c:scaling>
           <c:orientation val="minMax"/>
         </c:scaling>
@@ -2566,7 +4214,7 @@
         <c:majorTickMark val="out"/>
         <c:minorTickMark val="none"/>
         <c:tickLblPos val="nextTo"/>
-        <c:crossAx val="2037111416"/>
+        <c:crossAx val="2100237400"/>
         <c:crosses val="autoZero"/>
         <c:crossBetween val="between"/>
       </c:valAx>
@@ -2669,7 +4317,7 @@
                   <c:v>1.97252</c:v>
                 </c:pt>
                 <c:pt idx="4">
-                  <c:v>7.82888</c:v>
+                  <c:v>7.828879999999999</c:v>
                 </c:pt>
                 <c:pt idx="5">
                   <c:v>31.2241</c:v>
@@ -2762,11 +4410,11 @@
         </c:dLbls>
         <c:marker val="1"/>
         <c:smooth val="0"/>
-        <c:axId val="2054342712"/>
-        <c:axId val="2062825480"/>
+        <c:axId val="2107159864"/>
+        <c:axId val="2097394792"/>
       </c:lineChart>
       <c:catAx>
-        <c:axId val="2054342712"/>
+        <c:axId val="2107159864"/>
         <c:scaling>
           <c:orientation val="minMax"/>
         </c:scaling>
@@ -2776,7 +4424,7 @@
         <c:majorTickMark val="out"/>
         <c:minorTickMark val="none"/>
         <c:tickLblPos val="nextTo"/>
-        <c:crossAx val="2062825480"/>
+        <c:crossAx val="2097394792"/>
         <c:crosses val="autoZero"/>
         <c:auto val="1"/>
         <c:lblAlgn val="ctr"/>
@@ -2784,7 +4432,7 @@
         <c:noMultiLvlLbl val="0"/>
       </c:catAx>
       <c:valAx>
-        <c:axId val="2062825480"/>
+        <c:axId val="2097394792"/>
         <c:scaling>
           <c:orientation val="minMax"/>
         </c:scaling>
@@ -2795,7 +4443,7 @@
         <c:majorTickMark val="out"/>
         <c:minorTickMark val="none"/>
         <c:tickLblPos val="nextTo"/>
-        <c:crossAx val="2054342712"/>
+        <c:crossAx val="2107159864"/>
         <c:crosses val="autoZero"/>
         <c:crossBetween val="between"/>
       </c:valAx>

</xml_diff>

<commit_message>
Algoritmo que saca datines para la comparativa de DV y cambmios en el documento (gráficas).
</commit_message>
<xml_diff>
--- a/Documentacion.docx
+++ b/Documentacion.docx
@@ -304,8 +304,6 @@
           <w:rFonts w:asciiTheme="majorHAnsi" w:hAnsiTheme="majorHAnsi"/>
         </w:rPr>
       </w:pPr>
-      <w:bookmarkStart w:id="0" w:name="_GoBack"/>
-      <w:bookmarkEnd w:id="0"/>
     </w:p>
     <w:p>
       <w:pPr>
@@ -1451,7 +1449,6 @@
           <w:rFonts w:asciiTheme="majorHAnsi" w:hAnsiTheme="majorHAnsi"/>
           <w:u w:val="single"/>
         </w:rPr>
-        <w:lastRenderedPageBreak/>
         <w:t>Solucion</w:t>
       </w:r>
       <w:proofErr w:type="spellEnd"/>
@@ -2804,6 +2801,12 @@
           <w:rFonts w:asciiTheme="majorHAnsi" w:hAnsiTheme="majorHAnsi"/>
         </w:rPr>
       </w:pPr>
+      <w:r>
+        <w:rPr>
+          <w:rFonts w:asciiTheme="majorHAnsi" w:hAnsiTheme="majorHAnsi"/>
+        </w:rPr>
+        <w:t>Se incluye la especificación de la plataforma donde se ha obtenido el umbral por que puede obtenerse otro valor en una plataforma diferente.</w:t>
+      </w:r>
       <w:r>
         <w:rPr>
           <w:rFonts w:asciiTheme="majorHAnsi" w:hAnsiTheme="majorHAnsi"/>
@@ -2941,7 +2944,6 @@
           <w:noProof/>
           <w:lang w:eastAsia="es-ES"/>
         </w:rPr>
-        <w:lastRenderedPageBreak/>
         <w:drawing>
           <wp:inline distT="0" distB="0" distL="0" distR="0" wp14:anchorId="735BF854" wp14:editId="0C5CBA14">
             <wp:extent cx="5400040" cy="3150235"/>
@@ -2994,6 +2996,429 @@
         <w:t>No se llega a apreciar en la gráfica el umbral donde el algoritmo cuadrático tiene menor coste que el algoritmo DV, por tanto, el umbral obtenido experimentalmente has sido 116 puntos.</w:t>
       </w:r>
     </w:p>
+    <w:p>
+      <w:r>
+        <w:t xml:space="preserve">La siguiente gráfica expone el resultado de </w:t>
+      </w:r>
+      <w:r>
+        <w:t>comparar el algoritmo DV puro (sin usar el directo), y el DV compuesto (que usa el directo a partir de cierto número de puntos).</w:t>
+      </w:r>
+    </w:p>
+    <w:p>
+      <w:r>
+        <w:rPr>
+          <w:noProof/>
+          <w:lang w:eastAsia="es-ES"/>
+        </w:rPr>
+        <w:drawing>
+          <wp:inline distT="0" distB="0" distL="0" distR="0" wp14:anchorId="0A45368F" wp14:editId="328CD233">
+            <wp:extent cx="5400040" cy="3706495"/>
+            <wp:effectExtent l="0" t="0" r="35560" b="27305"/>
+            <wp:docPr id="4" name="Gráfico 4"/>
+            <wp:cNvGraphicFramePr/>
+            <a:graphic xmlns:a="http://schemas.openxmlformats.org/drawingml/2006/main">
+              <a:graphicData uri="http://schemas.openxmlformats.org/drawingml/2006/chart">
+                <c:chart xmlns:c="http://schemas.openxmlformats.org/drawingml/2006/chart" xmlns:r="http://schemas.openxmlformats.org/officeDocument/2006/relationships" r:id="rId9"/>
+              </a:graphicData>
+            </a:graphic>
+          </wp:inline>
+        </w:drawing>
+      </w:r>
+    </w:p>
+    <w:p/>
+    <w:p>
+      <w:r>
+        <w:t>Esta gráfica muestra la relación de los mismos algoritmos y el mismo número de puntos pero con diferentes umbrales.</w:t>
+      </w:r>
+    </w:p>
+    <w:p>
+      <w:r>
+        <w:rPr>
+          <w:noProof/>
+          <w:lang w:eastAsia="es-ES"/>
+        </w:rPr>
+        <w:drawing>
+          <wp:inline distT="0" distB="0" distL="0" distR="0" wp14:anchorId="226BD14B" wp14:editId="59D3357F">
+            <wp:extent cx="5400040" cy="3150235"/>
+            <wp:effectExtent l="0" t="0" r="35560" b="24765"/>
+            <wp:docPr id="5" name="Gráfico 5"/>
+            <wp:cNvGraphicFramePr/>
+            <a:graphic xmlns:a="http://schemas.openxmlformats.org/drawingml/2006/main">
+              <a:graphicData uri="http://schemas.openxmlformats.org/drawingml/2006/chart">
+                <c:chart xmlns:c="http://schemas.openxmlformats.org/drawingml/2006/chart" xmlns:r="http://schemas.openxmlformats.org/officeDocument/2006/relationships" r:id="rId10"/>
+              </a:graphicData>
+            </a:graphic>
+          </wp:inline>
+        </w:drawing>
+      </w:r>
+    </w:p>
+    <w:p/>
+    <w:p>
+      <w:r>
+        <w:t>Umbrales usados en relación a los puntos</w:t>
+      </w:r>
+      <w:bookmarkStart w:id="0" w:name="_GoBack"/>
+      <w:bookmarkEnd w:id="0"/>
+      <w:r>
+        <w:t>:</w:t>
+      </w:r>
+    </w:p>
+    <w:tbl>
+      <w:tblPr>
+        <w:tblStyle w:val="Tablaconcuadrcula"/>
+        <w:tblW w:w="0" w:type="auto"/>
+        <w:tblLook w:val="04A0" w:firstRow="1" w:lastRow="0" w:firstColumn="1" w:lastColumn="0" w:noHBand="0" w:noVBand="1"/>
+      </w:tblPr>
+      <w:tblGrid>
+        <w:gridCol w:w="4322"/>
+        <w:gridCol w:w="4322"/>
+      </w:tblGrid>
+      <w:tr>
+        <w:tc>
+          <w:tcPr>
+            <w:tcW w:w="4322" w:type="dxa"/>
+          </w:tcPr>
+          <w:p>
+            <w:pPr>
+              <w:rPr>
+                <w:b/>
+                <w:u w:val="single"/>
+              </w:rPr>
+            </w:pPr>
+            <w:r>
+              <w:rPr>
+                <w:b/>
+                <w:u w:val="single"/>
+              </w:rPr>
+              <w:t>Umbral</w:t>
+            </w:r>
+          </w:p>
+        </w:tc>
+        <w:tc>
+          <w:tcPr>
+            <w:tcW w:w="4322" w:type="dxa"/>
+          </w:tcPr>
+          <w:p>
+            <w:r>
+              <w:rPr>
+                <w:b/>
+                <w:u w:val="single"/>
+              </w:rPr>
+              <w:t>Puntos</w:t>
+            </w:r>
+          </w:p>
+        </w:tc>
+      </w:tr>
+      <w:tr>
+        <w:tc>
+          <w:tcPr>
+            <w:tcW w:w="4322" w:type="dxa"/>
+          </w:tcPr>
+          <w:p>
+            <w:r>
+              <w:t>10</w:t>
+            </w:r>
+          </w:p>
+        </w:tc>
+        <w:tc>
+          <w:tcPr>
+            <w:tcW w:w="4322" w:type="dxa"/>
+          </w:tcPr>
+          <w:p>
+            <w:r>
+              <w:t>2</w:t>
+            </w:r>
+          </w:p>
+        </w:tc>
+      </w:tr>
+      <w:tr>
+        <w:tc>
+          <w:tcPr>
+            <w:tcW w:w="4322" w:type="dxa"/>
+          </w:tcPr>
+          <w:p>
+            <w:r>
+              <w:t>20</w:t>
+            </w:r>
+          </w:p>
+        </w:tc>
+        <w:tc>
+          <w:tcPr>
+            <w:tcW w:w="4322" w:type="dxa"/>
+          </w:tcPr>
+          <w:p>
+            <w:r>
+              <w:t>4</w:t>
+            </w:r>
+          </w:p>
+        </w:tc>
+      </w:tr>
+      <w:tr>
+        <w:tc>
+          <w:tcPr>
+            <w:tcW w:w="4322" w:type="dxa"/>
+          </w:tcPr>
+          <w:p>
+            <w:r>
+              <w:t>30</w:t>
+            </w:r>
+          </w:p>
+        </w:tc>
+        <w:tc>
+          <w:tcPr>
+            <w:tcW w:w="4322" w:type="dxa"/>
+          </w:tcPr>
+          <w:p>
+            <w:r>
+              <w:t>8</w:t>
+            </w:r>
+          </w:p>
+        </w:tc>
+      </w:tr>
+      <w:tr>
+        <w:tc>
+          <w:tcPr>
+            <w:tcW w:w="4322" w:type="dxa"/>
+          </w:tcPr>
+          <w:p>
+            <w:r>
+              <w:t>40</w:t>
+            </w:r>
+          </w:p>
+        </w:tc>
+        <w:tc>
+          <w:tcPr>
+            <w:tcW w:w="4322" w:type="dxa"/>
+          </w:tcPr>
+          <w:p>
+            <w:r>
+              <w:t>16</w:t>
+            </w:r>
+          </w:p>
+        </w:tc>
+      </w:tr>
+      <w:tr>
+        <w:tc>
+          <w:tcPr>
+            <w:tcW w:w="4322" w:type="dxa"/>
+          </w:tcPr>
+          <w:p>
+            <w:r>
+              <w:t>50</w:t>
+            </w:r>
+          </w:p>
+        </w:tc>
+        <w:tc>
+          <w:tcPr>
+            <w:tcW w:w="4322" w:type="dxa"/>
+          </w:tcPr>
+          <w:p>
+            <w:r>
+              <w:t>32</w:t>
+            </w:r>
+          </w:p>
+        </w:tc>
+      </w:tr>
+      <w:tr>
+        <w:tc>
+          <w:tcPr>
+            <w:tcW w:w="4322" w:type="dxa"/>
+          </w:tcPr>
+          <w:p>
+            <w:r>
+              <w:t>60</w:t>
+            </w:r>
+          </w:p>
+        </w:tc>
+        <w:tc>
+          <w:tcPr>
+            <w:tcW w:w="4322" w:type="dxa"/>
+          </w:tcPr>
+          <w:p>
+            <w:r>
+              <w:t>64</w:t>
+            </w:r>
+          </w:p>
+        </w:tc>
+      </w:tr>
+      <w:tr>
+        <w:tc>
+          <w:tcPr>
+            <w:tcW w:w="4322" w:type="dxa"/>
+          </w:tcPr>
+          <w:p>
+            <w:r>
+              <w:t>70</w:t>
+            </w:r>
+          </w:p>
+        </w:tc>
+        <w:tc>
+          <w:tcPr>
+            <w:tcW w:w="4322" w:type="dxa"/>
+          </w:tcPr>
+          <w:p>
+            <w:r>
+              <w:t>128</w:t>
+            </w:r>
+          </w:p>
+        </w:tc>
+      </w:tr>
+      <w:tr>
+        <w:tc>
+          <w:tcPr>
+            <w:tcW w:w="4322" w:type="dxa"/>
+          </w:tcPr>
+          <w:p>
+            <w:r>
+              <w:t>80</w:t>
+            </w:r>
+          </w:p>
+        </w:tc>
+        <w:tc>
+          <w:tcPr>
+            <w:tcW w:w="4322" w:type="dxa"/>
+          </w:tcPr>
+          <w:p>
+            <w:r>
+              <w:t>256</w:t>
+            </w:r>
+          </w:p>
+        </w:tc>
+      </w:tr>
+      <w:tr>
+        <w:tc>
+          <w:tcPr>
+            <w:tcW w:w="4322" w:type="dxa"/>
+          </w:tcPr>
+          <w:p>
+            <w:r>
+              <w:t>90</w:t>
+            </w:r>
+          </w:p>
+        </w:tc>
+        <w:tc>
+          <w:tcPr>
+            <w:tcW w:w="4322" w:type="dxa"/>
+          </w:tcPr>
+          <w:p>
+            <w:r>
+              <w:t>512</w:t>
+            </w:r>
+          </w:p>
+        </w:tc>
+      </w:tr>
+      <w:tr>
+        <w:tc>
+          <w:tcPr>
+            <w:tcW w:w="4322" w:type="dxa"/>
+          </w:tcPr>
+          <w:p>
+            <w:r>
+              <w:t>100</w:t>
+            </w:r>
+          </w:p>
+        </w:tc>
+        <w:tc>
+          <w:tcPr>
+            <w:tcW w:w="4322" w:type="dxa"/>
+          </w:tcPr>
+          <w:p>
+            <w:r>
+              <w:t>1024</w:t>
+            </w:r>
+          </w:p>
+        </w:tc>
+      </w:tr>
+      <w:tr>
+        <w:tc>
+          <w:tcPr>
+            <w:tcW w:w="4322" w:type="dxa"/>
+          </w:tcPr>
+          <w:p>
+            <w:r>
+              <w:t>110</w:t>
+            </w:r>
+          </w:p>
+        </w:tc>
+        <w:tc>
+          <w:tcPr>
+            <w:tcW w:w="4322" w:type="dxa"/>
+          </w:tcPr>
+          <w:p>
+            <w:r>
+              <w:t>2048</w:t>
+            </w:r>
+          </w:p>
+        </w:tc>
+      </w:tr>
+      <w:tr>
+        <w:tc>
+          <w:tcPr>
+            <w:tcW w:w="4322" w:type="dxa"/>
+          </w:tcPr>
+          <w:p>
+            <w:r>
+              <w:t>120</w:t>
+            </w:r>
+          </w:p>
+        </w:tc>
+        <w:tc>
+          <w:tcPr>
+            <w:tcW w:w="4322" w:type="dxa"/>
+          </w:tcPr>
+          <w:p>
+            <w:r>
+              <w:t>4096</w:t>
+            </w:r>
+          </w:p>
+        </w:tc>
+      </w:tr>
+      <w:tr>
+        <w:tc>
+          <w:tcPr>
+            <w:tcW w:w="4322" w:type="dxa"/>
+          </w:tcPr>
+          <w:p>
+            <w:r>
+              <w:t>130</w:t>
+            </w:r>
+          </w:p>
+        </w:tc>
+        <w:tc>
+          <w:tcPr>
+            <w:tcW w:w="4322" w:type="dxa"/>
+          </w:tcPr>
+          <w:p>
+            <w:r>
+              <w:t>8192</w:t>
+            </w:r>
+          </w:p>
+        </w:tc>
+      </w:tr>
+      <w:tr>
+        <w:tc>
+          <w:tcPr>
+            <w:tcW w:w="4322" w:type="dxa"/>
+          </w:tcPr>
+          <w:p>
+            <w:r>
+              <w:t>140</w:t>
+            </w:r>
+          </w:p>
+        </w:tc>
+        <w:tc>
+          <w:tcPr>
+            <w:tcW w:w="4322" w:type="dxa"/>
+          </w:tcPr>
+          <w:p>
+            <w:r>
+              <w:t>16384</w:t>
+            </w:r>
+          </w:p>
+        </w:tc>
+      </w:tr>
+    </w:tbl>
+    <w:p/>
     <w:sectPr>
       <w:pgSz w:w="11906" w:h="16838"/>
       <w:pgMar w:top="1417" w:right="1701" w:bottom="1417" w:left="1701" w:header="708" w:footer="708" w:gutter="0"/>
@@ -3451,6 +3876,32 @@
       <w:szCs w:val="18"/>
     </w:rPr>
   </w:style>
+  <w:style w:type="table" w:styleId="Tablaconcuadrcula">
+    <w:name w:val="Table Grid"/>
+    <w:basedOn w:val="Tablanormal"/>
+    <w:uiPriority w:val="59"/>
+    <w:rsid w:val="00601F57"/>
+    <w:pPr>
+      <w:spacing w:after="0" w:line="240" w:lineRule="auto"/>
+    </w:pPr>
+    <w:tblPr>
+      <w:tblInd w:w="0" w:type="dxa"/>
+      <w:tblBorders>
+        <w:top w:val="single" w:sz="4" w:space="0" w:color="auto"/>
+        <w:left w:val="single" w:sz="4" w:space="0" w:color="auto"/>
+        <w:bottom w:val="single" w:sz="4" w:space="0" w:color="auto"/>
+        <w:right w:val="single" w:sz="4" w:space="0" w:color="auto"/>
+        <w:insideH w:val="single" w:sz="4" w:space="0" w:color="auto"/>
+        <w:insideV w:val="single" w:sz="4" w:space="0" w:color="auto"/>
+      </w:tblBorders>
+      <w:tblCellMar>
+        <w:top w:w="0" w:type="dxa"/>
+        <w:left w:w="108" w:type="dxa"/>
+        <w:bottom w:w="0" w:type="dxa"/>
+        <w:right w:w="108" w:type="dxa"/>
+      </w:tblCellMar>
+    </w:tblPr>
+  </w:style>
 </w:styles>
 </file>
 
@@ -3780,6 +4231,32 @@
       <w:szCs w:val="18"/>
     </w:rPr>
   </w:style>
+  <w:style w:type="table" w:styleId="Tablaconcuadrcula">
+    <w:name w:val="Table Grid"/>
+    <w:basedOn w:val="Tablanormal"/>
+    <w:uiPriority w:val="59"/>
+    <w:rsid w:val="00601F57"/>
+    <w:pPr>
+      <w:spacing w:after="0" w:line="240" w:lineRule="auto"/>
+    </w:pPr>
+    <w:tblPr>
+      <w:tblInd w:w="0" w:type="dxa"/>
+      <w:tblBorders>
+        <w:top w:val="single" w:sz="4" w:space="0" w:color="auto"/>
+        <w:left w:val="single" w:sz="4" w:space="0" w:color="auto"/>
+        <w:bottom w:val="single" w:sz="4" w:space="0" w:color="auto"/>
+        <w:right w:val="single" w:sz="4" w:space="0" w:color="auto"/>
+        <w:insideH w:val="single" w:sz="4" w:space="0" w:color="auto"/>
+        <w:insideV w:val="single" w:sz="4" w:space="0" w:color="auto"/>
+      </w:tblBorders>
+      <w:tblCellMar>
+        <w:top w:w="0" w:type="dxa"/>
+        <w:left w:w="108" w:type="dxa"/>
+        <w:bottom w:w="0" w:type="dxa"/>
+        <w:right w:w="108" w:type="dxa"/>
+      </w:tblCellMar>
+    </w:tblPr>
+  </w:style>
 </w:styles>
 </file>
 
@@ -3880,7 +4357,7 @@
                   <c:v>1.97252</c:v>
                 </c:pt>
                 <c:pt idx="4">
-                  <c:v>7.828879999999999</c:v>
+                  <c:v>7.828879999999996</c:v>
                 </c:pt>
                 <c:pt idx="5">
                   <c:v>31.2241</c:v>
@@ -3900,11 +4377,11 @@
         </c:dLbls>
         <c:marker val="1"/>
         <c:smooth val="0"/>
-        <c:axId val="2107172088"/>
-        <c:axId val="2107135304"/>
+        <c:axId val="2095531640"/>
+        <c:axId val="2095537784"/>
       </c:lineChart>
       <c:catAx>
-        <c:axId val="2107172088"/>
+        <c:axId val="2095531640"/>
         <c:scaling>
           <c:orientation val="minMax"/>
         </c:scaling>
@@ -3940,7 +4417,7 @@
         <c:majorTickMark val="out"/>
         <c:minorTickMark val="none"/>
         <c:tickLblPos val="nextTo"/>
-        <c:crossAx val="2107135304"/>
+        <c:crossAx val="2095537784"/>
         <c:crosses val="autoZero"/>
         <c:auto val="1"/>
         <c:lblAlgn val="ctr"/>
@@ -3948,7 +4425,7 @@
         <c:noMultiLvlLbl val="0"/>
       </c:catAx>
       <c:valAx>
-        <c:axId val="2107135304"/>
+        <c:axId val="2095537784"/>
         <c:scaling>
           <c:orientation val="minMax"/>
         </c:scaling>
@@ -3988,7 +4465,7 @@
         <c:majorTickMark val="out"/>
         <c:minorTickMark val="none"/>
         <c:tickLblPos val="nextTo"/>
-        <c:crossAx val="2107172088"/>
+        <c:crossAx val="2095531640"/>
         <c:crosses val="autoZero"/>
         <c:crossBetween val="between"/>
         <c:majorUnit val="3.0"/>
@@ -4136,11 +4613,11 @@
         </c:dLbls>
         <c:marker val="1"/>
         <c:smooth val="0"/>
-        <c:axId val="2100237400"/>
-        <c:axId val="2098523736"/>
+        <c:axId val="2095627976"/>
+        <c:axId val="2095633432"/>
       </c:lineChart>
       <c:catAx>
-        <c:axId val="2100237400"/>
+        <c:axId val="2095627976"/>
         <c:scaling>
           <c:orientation val="minMax"/>
         </c:scaling>
@@ -4176,7 +4653,7 @@
         <c:majorTickMark val="out"/>
         <c:minorTickMark val="none"/>
         <c:tickLblPos val="nextTo"/>
-        <c:crossAx val="2098523736"/>
+        <c:crossAx val="2095633432"/>
         <c:crosses val="autoZero"/>
         <c:auto val="1"/>
         <c:lblAlgn val="ctr"/>
@@ -4184,7 +4661,7 @@
         <c:noMultiLvlLbl val="0"/>
       </c:catAx>
       <c:valAx>
-        <c:axId val="2098523736"/>
+        <c:axId val="2095633432"/>
         <c:scaling>
           <c:orientation val="minMax"/>
         </c:scaling>
@@ -4214,7 +4691,7 @@
         <c:majorTickMark val="out"/>
         <c:minorTickMark val="none"/>
         <c:tickLblPos val="nextTo"/>
-        <c:crossAx val="2100237400"/>
+        <c:crossAx val="2095627976"/>
         <c:crosses val="autoZero"/>
         <c:crossBetween val="between"/>
       </c:valAx>
@@ -4317,7 +4794,7 @@
                   <c:v>1.97252</c:v>
                 </c:pt>
                 <c:pt idx="4">
-                  <c:v>7.828879999999999</c:v>
+                  <c:v>7.828879999999996</c:v>
                 </c:pt>
                 <c:pt idx="5">
                   <c:v>31.2241</c:v>
@@ -4410,11 +4887,11 @@
         </c:dLbls>
         <c:marker val="1"/>
         <c:smooth val="0"/>
-        <c:axId val="2107159864"/>
-        <c:axId val="2097394792"/>
+        <c:axId val="2095663032"/>
+        <c:axId val="2095666008"/>
       </c:lineChart>
       <c:catAx>
-        <c:axId val="2107159864"/>
+        <c:axId val="2095663032"/>
         <c:scaling>
           <c:orientation val="minMax"/>
         </c:scaling>
@@ -4424,7 +4901,7 @@
         <c:majorTickMark val="out"/>
         <c:minorTickMark val="none"/>
         <c:tickLblPos val="nextTo"/>
-        <c:crossAx val="2097394792"/>
+        <c:crossAx val="2095666008"/>
         <c:crosses val="autoZero"/>
         <c:auto val="1"/>
         <c:lblAlgn val="ctr"/>
@@ -4432,7 +4909,7 @@
         <c:noMultiLvlLbl val="0"/>
       </c:catAx>
       <c:valAx>
-        <c:axId val="2097394792"/>
+        <c:axId val="2095666008"/>
         <c:scaling>
           <c:orientation val="minMax"/>
         </c:scaling>
@@ -4443,7 +4920,7 @@
         <c:majorTickMark val="out"/>
         <c:minorTickMark val="none"/>
         <c:tickLblPos val="nextTo"/>
-        <c:crossAx val="2107159864"/>
+        <c:crossAx val="2095663032"/>
         <c:crosses val="autoZero"/>
         <c:crossBetween val="between"/>
       </c:valAx>
@@ -4451,6 +4928,743 @@
     <c:legend>
       <c:legendPos val="r"/>
       <c:layout/>
+      <c:overlay val="0"/>
+    </c:legend>
+    <c:plotVisOnly val="1"/>
+    <c:dispBlanksAs val="gap"/>
+    <c:showDLblsOverMax val="0"/>
+  </c:chart>
+  <c:externalData r:id="rId1">
+    <c:autoUpdate val="0"/>
+  </c:externalData>
+</c:chartSpace>
+</file>
+
+<file path=word/charts/chart4.xml><?xml version="1.0" encoding="utf-8"?>
+<c:chartSpace xmlns:c="http://schemas.openxmlformats.org/drawingml/2006/chart" xmlns:a="http://schemas.openxmlformats.org/drawingml/2006/main" xmlns:r="http://schemas.openxmlformats.org/officeDocument/2006/relationships">
+  <c:date1904 val="0"/>
+  <c:lang val="es-ES"/>
+  <c:roundedCorners val="0"/>
+  <mc:AlternateContent xmlns:mc="http://schemas.openxmlformats.org/markup-compatibility/2006">
+    <mc:Choice xmlns:c14="http://schemas.microsoft.com/office/drawing/2007/8/2/chart" Requires="c14">
+      <c14:style val="118"/>
+    </mc:Choice>
+    <mc:Fallback>
+      <c:style val="18"/>
+    </mc:Fallback>
+  </mc:AlternateContent>
+  <c:chart>
+    <c:autoTitleDeleted val="0"/>
+    <c:view3D>
+      <c:rotX val="15"/>
+      <c:rotY val="20"/>
+      <c:rAngAx val="0"/>
+      <c:perspective val="30"/>
+    </c:view3D>
+    <c:floor>
+      <c:thickness val="0"/>
+    </c:floor>
+    <c:sideWall>
+      <c:thickness val="0"/>
+    </c:sideWall>
+    <c:backWall>
+      <c:thickness val="0"/>
+    </c:backWall>
+    <c:plotArea>
+      <c:layout>
+        <c:manualLayout>
+          <c:layoutTarget val="inner"/>
+          <c:xMode val="edge"/>
+          <c:yMode val="edge"/>
+          <c:x val="0.11824042044133"/>
+          <c:y val="0.0183010523105078"/>
+          <c:w val="0.771641506359212"/>
+          <c:h val="0.874282097992288"/>
+        </c:manualLayout>
+      </c:layout>
+      <c:bar3DChart>
+        <c:barDir val="col"/>
+        <c:grouping val="standard"/>
+        <c:varyColors val="0"/>
+        <c:ser>
+          <c:idx val="0"/>
+          <c:order val="0"/>
+          <c:tx>
+            <c:strRef>
+              <c:f>Hoja1!$B$1</c:f>
+              <c:strCache>
+                <c:ptCount val="1"/>
+                <c:pt idx="0">
+                  <c:v>DV PURO</c:v>
+                </c:pt>
+              </c:strCache>
+            </c:strRef>
+          </c:tx>
+          <c:invertIfNegative val="0"/>
+          <c:cat>
+            <c:numRef>
+              <c:f>Hoja1!$A$2:$A$15</c:f>
+              <c:numCache>
+                <c:formatCode>General</c:formatCode>
+                <c:ptCount val="14"/>
+                <c:pt idx="0">
+                  <c:v>2.0</c:v>
+                </c:pt>
+                <c:pt idx="1">
+                  <c:v>4.0</c:v>
+                </c:pt>
+                <c:pt idx="2">
+                  <c:v>8.0</c:v>
+                </c:pt>
+                <c:pt idx="3">
+                  <c:v>16.0</c:v>
+                </c:pt>
+                <c:pt idx="4">
+                  <c:v>32.0</c:v>
+                </c:pt>
+                <c:pt idx="5">
+                  <c:v>64.0</c:v>
+                </c:pt>
+                <c:pt idx="6">
+                  <c:v>128.0</c:v>
+                </c:pt>
+                <c:pt idx="7">
+                  <c:v>256.0</c:v>
+                </c:pt>
+                <c:pt idx="8">
+                  <c:v>512.0</c:v>
+                </c:pt>
+                <c:pt idx="9">
+                  <c:v>1024.0</c:v>
+                </c:pt>
+                <c:pt idx="10">
+                  <c:v>2048.0</c:v>
+                </c:pt>
+                <c:pt idx="11">
+                  <c:v>4096.0</c:v>
+                </c:pt>
+                <c:pt idx="12">
+                  <c:v>8192.0</c:v>
+                </c:pt>
+                <c:pt idx="13">
+                  <c:v>16384.0</c:v>
+                </c:pt>
+              </c:numCache>
+            </c:numRef>
+          </c:cat>
+          <c:val>
+            <c:numRef>
+              <c:f>Hoja1!$B$2:$B$15</c:f>
+              <c:numCache>
+                <c:formatCode>0.00E+00</c:formatCode>
+                <c:ptCount val="14"/>
+                <c:pt idx="0">
+                  <c:v>2.5E-5</c:v>
+                </c:pt>
+                <c:pt idx="1">
+                  <c:v>7.9E-5</c:v>
+                </c:pt>
+                <c:pt idx="2">
+                  <c:v>9.9E-5</c:v>
+                </c:pt>
+                <c:pt idx="3" formatCode="General">
+                  <c:v>0.00024</c:v>
+                </c:pt>
+                <c:pt idx="4" formatCode="General">
+                  <c:v>0.000501</c:v>
+                </c:pt>
+                <c:pt idx="5" formatCode="General">
+                  <c:v>0.00124</c:v>
+                </c:pt>
+                <c:pt idx="6" formatCode="General">
+                  <c:v>0.002445</c:v>
+                </c:pt>
+                <c:pt idx="7" formatCode="General">
+                  <c:v>0.005491</c:v>
+                </c:pt>
+                <c:pt idx="8" formatCode="General">
+                  <c:v>0.011855</c:v>
+                </c:pt>
+                <c:pt idx="9" formatCode="General">
+                  <c:v>0.025687</c:v>
+                </c:pt>
+                <c:pt idx="10" formatCode="General">
+                  <c:v>0.056222</c:v>
+                </c:pt>
+                <c:pt idx="11" formatCode="General">
+                  <c:v>0.118703</c:v>
+                </c:pt>
+                <c:pt idx="12" formatCode="General">
+                  <c:v>0.258883</c:v>
+                </c:pt>
+                <c:pt idx="13" formatCode="General">
+                  <c:v>0.553389</c:v>
+                </c:pt>
+              </c:numCache>
+            </c:numRef>
+          </c:val>
+        </c:ser>
+        <c:ser>
+          <c:idx val="1"/>
+          <c:order val="1"/>
+          <c:tx>
+            <c:strRef>
+              <c:f>Hoja1!$C$1</c:f>
+              <c:strCache>
+                <c:ptCount val="1"/>
+                <c:pt idx="0">
+                  <c:v>DV COMPUESTO</c:v>
+                </c:pt>
+              </c:strCache>
+            </c:strRef>
+          </c:tx>
+          <c:invertIfNegative val="0"/>
+          <c:cat>
+            <c:numRef>
+              <c:f>Hoja1!$A$2:$A$15</c:f>
+              <c:numCache>
+                <c:formatCode>General</c:formatCode>
+                <c:ptCount val="14"/>
+                <c:pt idx="0">
+                  <c:v>2.0</c:v>
+                </c:pt>
+                <c:pt idx="1">
+                  <c:v>4.0</c:v>
+                </c:pt>
+                <c:pt idx="2">
+                  <c:v>8.0</c:v>
+                </c:pt>
+                <c:pt idx="3">
+                  <c:v>16.0</c:v>
+                </c:pt>
+                <c:pt idx="4">
+                  <c:v>32.0</c:v>
+                </c:pt>
+                <c:pt idx="5">
+                  <c:v>64.0</c:v>
+                </c:pt>
+                <c:pt idx="6">
+                  <c:v>128.0</c:v>
+                </c:pt>
+                <c:pt idx="7">
+                  <c:v>256.0</c:v>
+                </c:pt>
+                <c:pt idx="8">
+                  <c:v>512.0</c:v>
+                </c:pt>
+                <c:pt idx="9">
+                  <c:v>1024.0</c:v>
+                </c:pt>
+                <c:pt idx="10">
+                  <c:v>2048.0</c:v>
+                </c:pt>
+                <c:pt idx="11">
+                  <c:v>4096.0</c:v>
+                </c:pt>
+                <c:pt idx="12">
+                  <c:v>8192.0</c:v>
+                </c:pt>
+                <c:pt idx="13">
+                  <c:v>16384.0</c:v>
+                </c:pt>
+              </c:numCache>
+            </c:numRef>
+          </c:cat>
+          <c:val>
+            <c:numRef>
+              <c:f>Hoja1!$C$2:$C$15</c:f>
+              <c:numCache>
+                <c:formatCode>0.00E+00</c:formatCode>
+                <c:ptCount val="14"/>
+                <c:pt idx="0">
+                  <c:v>1.4E-5</c:v>
+                </c:pt>
+                <c:pt idx="1">
+                  <c:v>3.7E-5</c:v>
+                </c:pt>
+                <c:pt idx="2">
+                  <c:v>8.7E-5</c:v>
+                </c:pt>
+                <c:pt idx="3" formatCode="General">
+                  <c:v>0.000266</c:v>
+                </c:pt>
+                <c:pt idx="4" formatCode="General">
+                  <c:v>0.00051</c:v>
+                </c:pt>
+                <c:pt idx="5" formatCode="General">
+                  <c:v>0.00111</c:v>
+                </c:pt>
+                <c:pt idx="6" formatCode="General">
+                  <c:v>0.002417</c:v>
+                </c:pt>
+                <c:pt idx="7" formatCode="General">
+                  <c:v>0.005318</c:v>
+                </c:pt>
+                <c:pt idx="8" formatCode="General">
+                  <c:v>0.012282</c:v>
+                </c:pt>
+                <c:pt idx="9" formatCode="General">
+                  <c:v>0.025323</c:v>
+                </c:pt>
+                <c:pt idx="10" formatCode="General">
+                  <c:v>0.053876</c:v>
+                </c:pt>
+                <c:pt idx="11" formatCode="General">
+                  <c:v>0.116098</c:v>
+                </c:pt>
+                <c:pt idx="12" formatCode="General">
+                  <c:v>0.260301</c:v>
+                </c:pt>
+                <c:pt idx="13" formatCode="General">
+                  <c:v>0.544607</c:v>
+                </c:pt>
+              </c:numCache>
+            </c:numRef>
+          </c:val>
+        </c:ser>
+        <c:dLbls>
+          <c:showLegendKey val="0"/>
+          <c:showVal val="0"/>
+          <c:showCatName val="0"/>
+          <c:showSerName val="0"/>
+          <c:showPercent val="0"/>
+          <c:showBubbleSize val="0"/>
+        </c:dLbls>
+        <c:gapWidth val="150"/>
+        <c:shape val="box"/>
+        <c:axId val="2095694920"/>
+        <c:axId val="2095697912"/>
+        <c:axId val="2095701016"/>
+      </c:bar3DChart>
+      <c:catAx>
+        <c:axId val="2095694920"/>
+        <c:scaling>
+          <c:orientation val="minMax"/>
+        </c:scaling>
+        <c:delete val="0"/>
+        <c:axPos val="b"/>
+        <c:numFmt formatCode="General" sourceLinked="1"/>
+        <c:majorTickMark val="out"/>
+        <c:minorTickMark val="none"/>
+        <c:tickLblPos val="nextTo"/>
+        <c:crossAx val="2095697912"/>
+        <c:crosses val="autoZero"/>
+        <c:auto val="1"/>
+        <c:lblAlgn val="ctr"/>
+        <c:lblOffset val="100"/>
+        <c:noMultiLvlLbl val="0"/>
+      </c:catAx>
+      <c:valAx>
+        <c:axId val="2095697912"/>
+        <c:scaling>
+          <c:orientation val="minMax"/>
+        </c:scaling>
+        <c:delete val="0"/>
+        <c:axPos val="l"/>
+        <c:majorGridlines/>
+        <c:numFmt formatCode="0.00E+00" sourceLinked="1"/>
+        <c:majorTickMark val="out"/>
+        <c:minorTickMark val="none"/>
+        <c:tickLblPos val="nextTo"/>
+        <c:crossAx val="2095694920"/>
+        <c:crosses val="autoZero"/>
+        <c:crossBetween val="between"/>
+        <c:majorUnit val="0.05"/>
+      </c:valAx>
+      <c:serAx>
+        <c:axId val="2095701016"/>
+        <c:scaling>
+          <c:orientation val="minMax"/>
+        </c:scaling>
+        <c:delete val="0"/>
+        <c:axPos val="b"/>
+        <c:majorTickMark val="out"/>
+        <c:minorTickMark val="none"/>
+        <c:tickLblPos val="nextTo"/>
+        <c:crossAx val="2095697912"/>
+        <c:crosses val="autoZero"/>
+      </c:serAx>
+    </c:plotArea>
+    <c:legend>
+      <c:legendPos val="r"/>
+      <c:layout>
+        <c:manualLayout>
+          <c:xMode val="edge"/>
+          <c:yMode val="edge"/>
+          <c:x val="0.0401504433300494"/>
+          <c:y val="0.807472689522167"/>
+          <c:w val="0.202558869934297"/>
+          <c:h val="0.102853700833915"/>
+        </c:manualLayout>
+      </c:layout>
+      <c:overlay val="0"/>
+    </c:legend>
+    <c:plotVisOnly val="1"/>
+    <c:dispBlanksAs val="gap"/>
+    <c:showDLblsOverMax val="0"/>
+  </c:chart>
+  <c:externalData r:id="rId1">
+    <c:autoUpdate val="0"/>
+  </c:externalData>
+</c:chartSpace>
+</file>
+
+<file path=word/charts/chart5.xml><?xml version="1.0" encoding="utf-8"?>
+<c:chartSpace xmlns:c="http://schemas.openxmlformats.org/drawingml/2006/chart" xmlns:a="http://schemas.openxmlformats.org/drawingml/2006/main" xmlns:r="http://schemas.openxmlformats.org/officeDocument/2006/relationships">
+  <c:date1904 val="0"/>
+  <c:lang val="es-ES"/>
+  <c:roundedCorners val="0"/>
+  <mc:AlternateContent xmlns:mc="http://schemas.openxmlformats.org/markup-compatibility/2006">
+    <mc:Choice xmlns:c14="http://schemas.microsoft.com/office/drawing/2007/8/2/chart" Requires="c14">
+      <c14:style val="118"/>
+    </mc:Choice>
+    <mc:Fallback>
+      <c:style val="18"/>
+    </mc:Fallback>
+  </mc:AlternateContent>
+  <c:chart>
+    <c:autoTitleDeleted val="0"/>
+    <c:view3D>
+      <c:rotX val="15"/>
+      <c:rotY val="20"/>
+      <c:rAngAx val="0"/>
+      <c:perspective val="30"/>
+    </c:view3D>
+    <c:floor>
+      <c:thickness val="0"/>
+    </c:floor>
+    <c:sideWall>
+      <c:thickness val="0"/>
+    </c:sideWall>
+    <c:backWall>
+      <c:thickness val="0"/>
+    </c:backWall>
+    <c:plotArea>
+      <c:layout>
+        <c:manualLayout>
+          <c:layoutTarget val="inner"/>
+          <c:xMode val="edge"/>
+          <c:yMode val="edge"/>
+          <c:x val="0.115888586010474"/>
+          <c:y val="0.0241886716387825"/>
+          <c:w val="0.771340397478537"/>
+          <c:h val="0.791252081193943"/>
+        </c:manualLayout>
+      </c:layout>
+      <c:bar3DChart>
+        <c:barDir val="col"/>
+        <c:grouping val="standard"/>
+        <c:varyColors val="0"/>
+        <c:ser>
+          <c:idx val="0"/>
+          <c:order val="0"/>
+          <c:tx>
+            <c:strRef>
+              <c:f>Hoja1!$B$1</c:f>
+              <c:strCache>
+                <c:ptCount val="1"/>
+                <c:pt idx="0">
+                  <c:v>DV PURO</c:v>
+                </c:pt>
+              </c:strCache>
+            </c:strRef>
+          </c:tx>
+          <c:invertIfNegative val="0"/>
+          <c:cat>
+            <c:numRef>
+              <c:f>Hoja1!$A$2:$A$15</c:f>
+              <c:numCache>
+                <c:formatCode>General</c:formatCode>
+                <c:ptCount val="14"/>
+                <c:pt idx="0">
+                  <c:v>2.0</c:v>
+                </c:pt>
+                <c:pt idx="1">
+                  <c:v>4.0</c:v>
+                </c:pt>
+                <c:pt idx="2">
+                  <c:v>8.0</c:v>
+                </c:pt>
+                <c:pt idx="3">
+                  <c:v>16.0</c:v>
+                </c:pt>
+                <c:pt idx="4">
+                  <c:v>32.0</c:v>
+                </c:pt>
+                <c:pt idx="5">
+                  <c:v>64.0</c:v>
+                </c:pt>
+                <c:pt idx="6">
+                  <c:v>128.0</c:v>
+                </c:pt>
+                <c:pt idx="7">
+                  <c:v>256.0</c:v>
+                </c:pt>
+                <c:pt idx="8">
+                  <c:v>512.0</c:v>
+                </c:pt>
+                <c:pt idx="9">
+                  <c:v>1024.0</c:v>
+                </c:pt>
+                <c:pt idx="10">
+                  <c:v>2048.0</c:v>
+                </c:pt>
+                <c:pt idx="11">
+                  <c:v>4096.0</c:v>
+                </c:pt>
+                <c:pt idx="12">
+                  <c:v>8192.0</c:v>
+                </c:pt>
+                <c:pt idx="13">
+                  <c:v>16384.0</c:v>
+                </c:pt>
+              </c:numCache>
+            </c:numRef>
+          </c:cat>
+          <c:val>
+            <c:numRef>
+              <c:f>Hoja1!$B$2:$B$15</c:f>
+              <c:numCache>
+                <c:formatCode>0.00E+00</c:formatCode>
+                <c:ptCount val="14"/>
+                <c:pt idx="0">
+                  <c:v>1.7E-5</c:v>
+                </c:pt>
+                <c:pt idx="1">
+                  <c:v>4.0E-5</c:v>
+                </c:pt>
+                <c:pt idx="2">
+                  <c:v>0.0001</c:v>
+                </c:pt>
+                <c:pt idx="3" formatCode="General">
+                  <c:v>0.000216</c:v>
+                </c:pt>
+                <c:pt idx="4" formatCode="General">
+                  <c:v>0.000476</c:v>
+                </c:pt>
+                <c:pt idx="5" formatCode="General">
+                  <c:v>0.00114</c:v>
+                </c:pt>
+                <c:pt idx="6" formatCode="General">
+                  <c:v>0.002375</c:v>
+                </c:pt>
+                <c:pt idx="7" formatCode="General">
+                  <c:v>0.005227</c:v>
+                </c:pt>
+                <c:pt idx="8" formatCode="General">
+                  <c:v>0.011636</c:v>
+                </c:pt>
+                <c:pt idx="9" formatCode="General">
+                  <c:v>0.025616</c:v>
+                </c:pt>
+                <c:pt idx="10" formatCode="General">
+                  <c:v>0.054838</c:v>
+                </c:pt>
+                <c:pt idx="11" formatCode="General">
+                  <c:v>0.11913</c:v>
+                </c:pt>
+                <c:pt idx="12" formatCode="General">
+                  <c:v>0.258139</c:v>
+                </c:pt>
+                <c:pt idx="13" formatCode="General">
+                  <c:v>0.553389</c:v>
+                </c:pt>
+              </c:numCache>
+            </c:numRef>
+          </c:val>
+        </c:ser>
+        <c:ser>
+          <c:idx val="1"/>
+          <c:order val="1"/>
+          <c:tx>
+            <c:strRef>
+              <c:f>Hoja1!$C$1</c:f>
+              <c:strCache>
+                <c:ptCount val="1"/>
+                <c:pt idx="0">
+                  <c:v>DV COMPUESTO</c:v>
+                </c:pt>
+              </c:strCache>
+            </c:strRef>
+          </c:tx>
+          <c:invertIfNegative val="0"/>
+          <c:cat>
+            <c:numRef>
+              <c:f>Hoja1!$A$2:$A$15</c:f>
+              <c:numCache>
+                <c:formatCode>General</c:formatCode>
+                <c:ptCount val="14"/>
+                <c:pt idx="0">
+                  <c:v>2.0</c:v>
+                </c:pt>
+                <c:pt idx="1">
+                  <c:v>4.0</c:v>
+                </c:pt>
+                <c:pt idx="2">
+                  <c:v>8.0</c:v>
+                </c:pt>
+                <c:pt idx="3">
+                  <c:v>16.0</c:v>
+                </c:pt>
+                <c:pt idx="4">
+                  <c:v>32.0</c:v>
+                </c:pt>
+                <c:pt idx="5">
+                  <c:v>64.0</c:v>
+                </c:pt>
+                <c:pt idx="6">
+                  <c:v>128.0</c:v>
+                </c:pt>
+                <c:pt idx="7">
+                  <c:v>256.0</c:v>
+                </c:pt>
+                <c:pt idx="8">
+                  <c:v>512.0</c:v>
+                </c:pt>
+                <c:pt idx="9">
+                  <c:v>1024.0</c:v>
+                </c:pt>
+                <c:pt idx="10">
+                  <c:v>2048.0</c:v>
+                </c:pt>
+                <c:pt idx="11">
+                  <c:v>4096.0</c:v>
+                </c:pt>
+                <c:pt idx="12">
+                  <c:v>8192.0</c:v>
+                </c:pt>
+                <c:pt idx="13">
+                  <c:v>16384.0</c:v>
+                </c:pt>
+              </c:numCache>
+            </c:numRef>
+          </c:cat>
+          <c:val>
+            <c:numRef>
+              <c:f>Hoja1!$C$2:$C$15</c:f>
+              <c:numCache>
+                <c:formatCode>0.00E+00</c:formatCode>
+                <c:ptCount val="14"/>
+                <c:pt idx="0">
+                  <c:v>9.0E-6</c:v>
+                </c:pt>
+                <c:pt idx="1">
+                  <c:v>1.9E-5</c:v>
+                </c:pt>
+                <c:pt idx="2">
+                  <c:v>3.9E-5</c:v>
+                </c:pt>
+                <c:pt idx="3">
+                  <c:v>9.0E-5</c:v>
+                </c:pt>
+                <c:pt idx="4" formatCode="General">
+                  <c:v>0.000215</c:v>
+                </c:pt>
+                <c:pt idx="5" formatCode="General">
+                  <c:v>0.000524</c:v>
+                </c:pt>
+                <c:pt idx="6" formatCode="General">
+                  <c:v>0.001345</c:v>
+                </c:pt>
+                <c:pt idx="7" formatCode="General">
+                  <c:v>0.003102</c:v>
+                </c:pt>
+                <c:pt idx="8" formatCode="General">
+                  <c:v>0.007177</c:v>
+                </c:pt>
+                <c:pt idx="9" formatCode="General">
+                  <c:v>0.015673</c:v>
+                </c:pt>
+                <c:pt idx="10" formatCode="General">
+                  <c:v>0.035116</c:v>
+                </c:pt>
+                <c:pt idx="11" formatCode="General">
+                  <c:v>0.074794</c:v>
+                </c:pt>
+                <c:pt idx="12" formatCode="General">
+                  <c:v>0.193717</c:v>
+                </c:pt>
+                <c:pt idx="13" formatCode="General">
+                  <c:v>0.544607</c:v>
+                </c:pt>
+              </c:numCache>
+            </c:numRef>
+          </c:val>
+        </c:ser>
+        <c:dLbls>
+          <c:showLegendKey val="0"/>
+          <c:showVal val="0"/>
+          <c:showCatName val="0"/>
+          <c:showSerName val="0"/>
+          <c:showPercent val="0"/>
+          <c:showBubbleSize val="0"/>
+        </c:dLbls>
+        <c:gapWidth val="150"/>
+        <c:shape val="box"/>
+        <c:axId val="2095728312"/>
+        <c:axId val="2095731272"/>
+        <c:axId val="2095734376"/>
+      </c:bar3DChart>
+      <c:catAx>
+        <c:axId val="2095728312"/>
+        <c:scaling>
+          <c:orientation val="minMax"/>
+        </c:scaling>
+        <c:delete val="0"/>
+        <c:axPos val="b"/>
+        <c:numFmt formatCode="General" sourceLinked="1"/>
+        <c:majorTickMark val="out"/>
+        <c:minorTickMark val="none"/>
+        <c:tickLblPos val="nextTo"/>
+        <c:crossAx val="2095731272"/>
+        <c:crosses val="autoZero"/>
+        <c:auto val="1"/>
+        <c:lblAlgn val="ctr"/>
+        <c:lblOffset val="100"/>
+        <c:noMultiLvlLbl val="0"/>
+      </c:catAx>
+      <c:valAx>
+        <c:axId val="2095731272"/>
+        <c:scaling>
+          <c:orientation val="minMax"/>
+        </c:scaling>
+        <c:delete val="0"/>
+        <c:axPos val="l"/>
+        <c:majorGridlines/>
+        <c:numFmt formatCode="0.00E+00" sourceLinked="1"/>
+        <c:majorTickMark val="out"/>
+        <c:minorTickMark val="none"/>
+        <c:tickLblPos val="nextTo"/>
+        <c:crossAx val="2095728312"/>
+        <c:crosses val="autoZero"/>
+        <c:crossBetween val="between"/>
+      </c:valAx>
+      <c:serAx>
+        <c:axId val="2095734376"/>
+        <c:scaling>
+          <c:orientation val="minMax"/>
+        </c:scaling>
+        <c:delete val="0"/>
+        <c:axPos val="b"/>
+        <c:majorTickMark val="out"/>
+        <c:minorTickMark val="none"/>
+        <c:tickLblPos val="nextTo"/>
+        <c:crossAx val="2095731272"/>
+        <c:crosses val="autoZero"/>
+      </c:serAx>
+    </c:plotArea>
+    <c:legend>
+      <c:legendPos val="r"/>
+      <c:layout>
+        <c:manualLayout>
+          <c:xMode val="edge"/>
+          <c:yMode val="edge"/>
+          <c:x val="0.00252109243635231"/>
+          <c:y val="0.834275538174136"/>
+          <c:w val="0.202558869934297"/>
+          <c:h val="0.161926332479958"/>
+        </c:manualLayout>
+      </c:layout>
       <c:overlay val="0"/>
     </c:legend>
     <c:plotVisOnly val="1"/>

</xml_diff>

<commit_message>
Más contenido al doc
</commit_message>
<xml_diff>
--- a/Documentacion.docx
+++ b/Documentacion.docx
@@ -128,6 +128,8 @@
         </w:rPr>
         <w:t>Introducción</w:t>
       </w:r>
+      <w:bookmarkStart w:id="0" w:name="_GoBack"/>
+      <w:bookmarkEnd w:id="0"/>
     </w:p>
     <w:p>
       <w:pPr>
@@ -304,18 +306,11 @@
           <w:rFonts w:asciiTheme="majorHAnsi" w:hAnsiTheme="majorHAnsi"/>
         </w:rPr>
       </w:pPr>
-    </w:p>
-    <w:p>
-      <w:pPr>
-        <w:rPr>
-          <w:rFonts w:asciiTheme="majorHAnsi" w:hAnsiTheme="majorHAnsi"/>
-        </w:rPr>
-      </w:pPr>
-      <w:r>
-        <w:rPr>
-          <w:rFonts w:asciiTheme="majorHAnsi" w:hAnsiTheme="majorHAnsi"/>
-        </w:rPr>
-        <w:br w:type="page"/>
+      <w:r>
+        <w:rPr>
+          <w:rFonts w:asciiTheme="majorHAnsi" w:hAnsiTheme="majorHAnsi"/>
+        </w:rPr>
+        <w:t>De cada mitad del problema se hallará una distancia mínima y se compararán con la otra mitad del problema original, determinando así la distancia mínima de dos puntos respecto de las abscisas. Con esa distancia mínima se determinará una banda imaginaria desde la mitad del espacio hacia ambos lados, de tal forma que los puntos que nos puedan interesar solo caen en esta banda.</w:t>
       </w:r>
     </w:p>
     <w:p>
@@ -326,6 +321,18 @@
           <w:rFonts w:asciiTheme="majorHAnsi" w:hAnsiTheme="majorHAnsi"/>
         </w:rPr>
       </w:pPr>
+      <w:r>
+        <w:rPr>
+          <w:rFonts w:asciiTheme="majorHAnsi" w:hAnsiTheme="majorHAnsi"/>
+        </w:rPr>
+        <w:t>Ahora solo queda recorrer los puntos de esta banda para determinar cuales son los que realmente están a menor distancia entre sí. Para ello se ordenarán por el eje de coordenadas.</w:t>
+      </w:r>
+      <w:r>
+        <w:rPr>
+          <w:rFonts w:asciiTheme="majorHAnsi" w:hAnsiTheme="majorHAnsi"/>
+        </w:rPr>
+        <w:t xml:space="preserve"> Se compararán ahora los puntos ordenados entré sí con los 7 puntos que como máximo pueden estar a menos distancia que la especificada por la banda imaginaria. Si no se encuentra una distancia menor que la de la banda, se determinará que todos los puntos de esta son equidistantes con esa distancia.</w:t>
+      </w:r>
     </w:p>
     <w:p>
       <w:pPr>
@@ -344,6 +351,7 @@
           <w:sz w:val="24"/>
           <w:u w:val="single"/>
         </w:rPr>
+        <w:lastRenderedPageBreak/>
         <w:t>Descripción de la división del código en módulos</w:t>
       </w:r>
     </w:p>
@@ -1613,6 +1621,22 @@
         <w:jc w:val="both"/>
         <w:rPr>
           <w:rFonts w:asciiTheme="majorHAnsi" w:hAnsiTheme="majorHAnsi"/>
+        </w:rPr>
+      </w:pPr>
+    </w:p>
+    <w:p>
+      <w:pPr>
+        <w:jc w:val="both"/>
+        <w:rPr>
+          <w:rFonts w:asciiTheme="majorHAnsi" w:hAnsiTheme="majorHAnsi"/>
+        </w:rPr>
+      </w:pPr>
+    </w:p>
+    <w:p>
+      <w:pPr>
+        <w:jc w:val="both"/>
+        <w:rPr>
+          <w:rFonts w:asciiTheme="majorHAnsi" w:hAnsiTheme="majorHAnsi"/>
           <w:b/>
           <w:i/>
           <w:u w:val="single"/>
@@ -1624,6 +1648,7 @@
           <w:b/>
           <w:u w:val="single"/>
         </w:rPr>
+        <w:lastRenderedPageBreak/>
         <w:t xml:space="preserve">Archivo </w:t>
       </w:r>
       <w:r>
@@ -2785,6 +2810,7 @@
         <w:rPr>
           <w:rFonts w:asciiTheme="majorHAnsi" w:hAnsiTheme="majorHAnsi"/>
         </w:rPr>
+        <w:lastRenderedPageBreak/>
         <w:t>Función que obtiene el número de puntos a partir del cual el algoritmo directo es más eficiente</w:t>
       </w:r>
       <w:r>
@@ -2957,17 +2983,7 @@
           <w:b/>
           <w:u w:val="single"/>
         </w:rPr>
-        <w:t>Cálculo d</w:t>
-      </w:r>
-      <w:bookmarkStart w:id="0" w:name="_GoBack"/>
-      <w:bookmarkEnd w:id="0"/>
-      <w:r>
-        <w:rPr>
-          <w:rFonts w:asciiTheme="majorHAnsi" w:hAnsiTheme="majorHAnsi"/>
-          <w:b/>
-          <w:u w:val="single"/>
-        </w:rPr>
-        <w:t>el umbral experimental</w:t>
+        <w:t>Cálculo del umbral experimental</w:t>
       </w:r>
     </w:p>
     <w:p>
@@ -3260,6 +3276,7 @@
           <w:noProof/>
           <w:lang w:eastAsia="es-ES"/>
         </w:rPr>
+        <w:lastRenderedPageBreak/>
         <w:drawing>
           <wp:inline distT="0" distB="0" distL="0" distR="0" wp14:anchorId="735BF854" wp14:editId="0C5CBA14">
             <wp:extent cx="5400040" cy="3150235"/>
@@ -3314,6 +3331,7 @@
     </w:p>
     <w:p>
       <w:r>
+        <w:lastRenderedPageBreak/>
         <w:t xml:space="preserve">La siguiente gráfica expone el resultado de </w:t>
       </w:r>
       <w:r>
@@ -3371,6 +3389,7 @@
     <w:p/>
     <w:p>
       <w:r>
+        <w:lastRenderedPageBreak/>
         <w:t>Umbrales usados en relación a los puntos:</w:t>
       </w:r>
     </w:p>
@@ -4586,6 +4605,7 @@
   </mc:AlternateContent>
   <c:chart>
     <c:title>
+      <c:layout/>
       <c:overlay val="0"/>
     </c:title>
     <c:autoTitleDeleted val="0"/>
@@ -4667,7 +4687,7 @@
                   <c:v>1.97252</c:v>
                 </c:pt>
                 <c:pt idx="4">
-                  <c:v>7.828879999999995</c:v>
+                  <c:v>7.828879999999994</c:v>
                 </c:pt>
                 <c:pt idx="5">
                   <c:v>31.2241</c:v>
@@ -4687,11 +4707,11 @@
         </c:dLbls>
         <c:marker val="1"/>
         <c:smooth val="0"/>
-        <c:axId val="2053532360"/>
-        <c:axId val="2053528424"/>
+        <c:axId val="2045082184"/>
+        <c:axId val="2045091912"/>
       </c:lineChart>
       <c:catAx>
-        <c:axId val="2053532360"/>
+        <c:axId val="2045082184"/>
         <c:scaling>
           <c:orientation val="minMax"/>
         </c:scaling>
@@ -4727,7 +4747,7 @@
         <c:majorTickMark val="out"/>
         <c:minorTickMark val="none"/>
         <c:tickLblPos val="nextTo"/>
-        <c:crossAx val="2053528424"/>
+        <c:crossAx val="2045091912"/>
         <c:crosses val="autoZero"/>
         <c:auto val="1"/>
         <c:lblAlgn val="ctr"/>
@@ -4735,7 +4755,7 @@
         <c:noMultiLvlLbl val="0"/>
       </c:catAx>
       <c:valAx>
-        <c:axId val="2053528424"/>
+        <c:axId val="2045091912"/>
         <c:scaling>
           <c:orientation val="minMax"/>
         </c:scaling>
@@ -4768,13 +4788,14 @@
               </a:p>
             </c:rich>
           </c:tx>
+          <c:layout/>
           <c:overlay val="0"/>
         </c:title>
         <c:numFmt formatCode="General" sourceLinked="1"/>
         <c:majorTickMark val="out"/>
         <c:minorTickMark val="none"/>
         <c:tickLblPos val="nextTo"/>
-        <c:crossAx val="2053532360"/>
+        <c:crossAx val="2045082184"/>
         <c:crosses val="autoZero"/>
         <c:crossBetween val="between"/>
         <c:majorUnit val="3.0"/>
@@ -4783,6 +4804,7 @@
     </c:plotArea>
     <c:legend>
       <c:legendPos val="r"/>
+      <c:layout/>
       <c:overlay val="0"/>
     </c:legend>
     <c:plotVisOnly val="1"/>
@@ -4810,6 +4832,7 @@
   </mc:AlternateContent>
   <c:chart>
     <c:title>
+      <c:layout/>
       <c:overlay val="0"/>
     </c:title>
     <c:autoTitleDeleted val="0"/>
@@ -4920,11 +4943,11 @@
         </c:dLbls>
         <c:marker val="1"/>
         <c:smooth val="0"/>
-        <c:axId val="2053432056"/>
-        <c:axId val="2053426616"/>
+        <c:axId val="2045171784"/>
+        <c:axId val="2045177272"/>
       </c:lineChart>
       <c:catAx>
-        <c:axId val="2053432056"/>
+        <c:axId val="2045171784"/>
         <c:scaling>
           <c:orientation val="minMax"/>
         </c:scaling>
@@ -4960,7 +4983,7 @@
         <c:majorTickMark val="out"/>
         <c:minorTickMark val="none"/>
         <c:tickLblPos val="nextTo"/>
-        <c:crossAx val="2053426616"/>
+        <c:crossAx val="2045177272"/>
         <c:crosses val="autoZero"/>
         <c:auto val="1"/>
         <c:lblAlgn val="ctr"/>
@@ -4968,7 +4991,7 @@
         <c:noMultiLvlLbl val="0"/>
       </c:catAx>
       <c:valAx>
-        <c:axId val="2053426616"/>
+        <c:axId val="2045177272"/>
         <c:scaling>
           <c:orientation val="minMax"/>
         </c:scaling>
@@ -4991,19 +5014,21 @@
               </a:p>
             </c:rich>
           </c:tx>
+          <c:layout/>
           <c:overlay val="0"/>
         </c:title>
         <c:numFmt formatCode="General" sourceLinked="1"/>
         <c:majorTickMark val="out"/>
         <c:minorTickMark val="none"/>
         <c:tickLblPos val="nextTo"/>
-        <c:crossAx val="2053432056"/>
+        <c:crossAx val="2045171784"/>
         <c:crosses val="autoZero"/>
         <c:crossBetween val="between"/>
       </c:valAx>
     </c:plotArea>
     <c:legend>
       <c:legendPos val="r"/>
+      <c:layout/>
       <c:overlay val="0"/>
     </c:legend>
     <c:plotVisOnly val="1"/>
@@ -5099,7 +5124,7 @@
                   <c:v>1.97252</c:v>
                 </c:pt>
                 <c:pt idx="4">
-                  <c:v>7.828879999999995</c:v>
+                  <c:v>7.828879999999994</c:v>
                 </c:pt>
                 <c:pt idx="5">
                   <c:v>31.2241</c:v>
@@ -5192,11 +5217,11 @@
         </c:dLbls>
         <c:marker val="1"/>
         <c:smooth val="0"/>
-        <c:axId val="2053397128"/>
-        <c:axId val="2053394136"/>
+        <c:axId val="2045206952"/>
+        <c:axId val="2045209928"/>
       </c:lineChart>
       <c:catAx>
-        <c:axId val="2053397128"/>
+        <c:axId val="2045206952"/>
         <c:scaling>
           <c:orientation val="minMax"/>
         </c:scaling>
@@ -5206,7 +5231,7 @@
         <c:majorTickMark val="out"/>
         <c:minorTickMark val="none"/>
         <c:tickLblPos val="nextTo"/>
-        <c:crossAx val="2053394136"/>
+        <c:crossAx val="2045209928"/>
         <c:crosses val="autoZero"/>
         <c:auto val="1"/>
         <c:lblAlgn val="ctr"/>
@@ -5214,7 +5239,7 @@
         <c:noMultiLvlLbl val="0"/>
       </c:catAx>
       <c:valAx>
-        <c:axId val="2053394136"/>
+        <c:axId val="2045209928"/>
         <c:scaling>
           <c:orientation val="minMax"/>
         </c:scaling>
@@ -5225,13 +5250,14 @@
         <c:majorTickMark val="out"/>
         <c:minorTickMark val="none"/>
         <c:tickLblPos val="nextTo"/>
-        <c:crossAx val="2053397128"/>
+        <c:crossAx val="2045206952"/>
         <c:crosses val="autoZero"/>
         <c:crossBetween val="between"/>
       </c:valAx>
     </c:plotArea>
     <c:legend>
       <c:legendPos val="r"/>
+      <c:layout/>
       <c:overlay val="0"/>
     </c:legend>
     <c:plotVisOnly val="1"/>
@@ -5536,12 +5562,12 @@
         </c:dLbls>
         <c:gapWidth val="150"/>
         <c:shape val="box"/>
-        <c:axId val="2053365832"/>
-        <c:axId val="2053362616"/>
-        <c:axId val="2053359112"/>
+        <c:axId val="2055755784"/>
+        <c:axId val="2055758776"/>
+        <c:axId val="2055761880"/>
       </c:bar3DChart>
       <c:catAx>
-        <c:axId val="2053365832"/>
+        <c:axId val="2055755784"/>
         <c:scaling>
           <c:orientation val="minMax"/>
         </c:scaling>
@@ -5551,7 +5577,7 @@
         <c:majorTickMark val="out"/>
         <c:minorTickMark val="none"/>
         <c:tickLblPos val="nextTo"/>
-        <c:crossAx val="2053362616"/>
+        <c:crossAx val="2055758776"/>
         <c:crosses val="autoZero"/>
         <c:auto val="1"/>
         <c:lblAlgn val="ctr"/>
@@ -5559,7 +5585,7 @@
         <c:noMultiLvlLbl val="0"/>
       </c:catAx>
       <c:valAx>
-        <c:axId val="2053362616"/>
+        <c:axId val="2055758776"/>
         <c:scaling>
           <c:orientation val="minMax"/>
         </c:scaling>
@@ -5570,13 +5596,13 @@
         <c:majorTickMark val="out"/>
         <c:minorTickMark val="none"/>
         <c:tickLblPos val="nextTo"/>
-        <c:crossAx val="2053365832"/>
+        <c:crossAx val="2055755784"/>
         <c:crosses val="autoZero"/>
         <c:crossBetween val="between"/>
         <c:majorUnit val="0.05"/>
       </c:valAx>
       <c:serAx>
-        <c:axId val="2053359112"/>
+        <c:axId val="2055761880"/>
         <c:scaling>
           <c:orientation val="minMax"/>
         </c:scaling>
@@ -5585,7 +5611,7 @@
         <c:majorTickMark val="out"/>
         <c:minorTickMark val="none"/>
         <c:tickLblPos val="nextTo"/>
-        <c:crossAx val="2053362616"/>
+        <c:crossAx val="2055758776"/>
         <c:crosses val="autoZero"/>
       </c:serAx>
     </c:plotArea>
@@ -5905,12 +5931,12 @@
         </c:dLbls>
         <c:gapWidth val="150"/>
         <c:shape val="box"/>
-        <c:axId val="2053332136"/>
-        <c:axId val="2053328920"/>
-        <c:axId val="2053325416"/>
+        <c:axId val="2055789560"/>
+        <c:axId val="2055792552"/>
+        <c:axId val="2055795656"/>
       </c:bar3DChart>
       <c:catAx>
-        <c:axId val="2053332136"/>
+        <c:axId val="2055789560"/>
         <c:scaling>
           <c:orientation val="minMax"/>
         </c:scaling>
@@ -5920,7 +5946,7 @@
         <c:majorTickMark val="out"/>
         <c:minorTickMark val="none"/>
         <c:tickLblPos val="nextTo"/>
-        <c:crossAx val="2053328920"/>
+        <c:crossAx val="2055792552"/>
         <c:crosses val="autoZero"/>
         <c:auto val="1"/>
         <c:lblAlgn val="ctr"/>
@@ -5928,7 +5954,7 @@
         <c:noMultiLvlLbl val="0"/>
       </c:catAx>
       <c:valAx>
-        <c:axId val="2053328920"/>
+        <c:axId val="2055792552"/>
         <c:scaling>
           <c:orientation val="minMax"/>
         </c:scaling>
@@ -5939,12 +5965,12 @@
         <c:majorTickMark val="out"/>
         <c:minorTickMark val="none"/>
         <c:tickLblPos val="nextTo"/>
-        <c:crossAx val="2053332136"/>
+        <c:crossAx val="2055789560"/>
         <c:crosses val="autoZero"/>
         <c:crossBetween val="between"/>
       </c:valAx>
       <c:serAx>
-        <c:axId val="2053325416"/>
+        <c:axId val="2055795656"/>
         <c:scaling>
           <c:orientation val="minMax"/>
         </c:scaling>
@@ -5953,7 +5979,7 @@
         <c:majorTickMark val="out"/>
         <c:minorTickMark val="none"/>
         <c:tickLblPos val="nextTo"/>
-        <c:crossAx val="2053328920"/>
+        <c:crossAx val="2055792552"/>
         <c:crosses val="autoZero"/>
       </c:serAx>
     </c:plotArea>

</xml_diff>